<commit_message>
Update bao cao de tai
</commit_message>
<xml_diff>
--- a/N3. MaiLinh_KhanhQuynh/BaoCaoDeTai.docx
+++ b/N3. MaiLinh_KhanhQuynh/BaoCaoDeTai.docx
@@ -1,6 +1,6 @@
 
 <file path=word/document.xml><?xml version="1.0" encoding="utf-8"?>
-<w:document xmlns:wpc="http://schemas.microsoft.com/office/word/2010/wordprocessingCanvas" xmlns:cx="http://schemas.microsoft.com/office/drawing/2014/chartex" xmlns:cx1="http://schemas.microsoft.com/office/drawing/2015/9/8/chartex" xmlns:cx2="http://schemas.microsoft.com/office/drawing/2015/10/21/chartex" xmlns:cx3="http://schemas.microsoft.com/office/drawing/2016/5/9/chartex" xmlns:cx4="http://schemas.microsoft.com/office/drawing/2016/5/10/chartex" xmlns:cx5="http://schemas.microsoft.com/office/drawing/2016/5/11/chartex" xmlns:cx6="http://schemas.microsoft.com/office/drawing/2016/5/12/chartex" xmlns:cx7="http://schemas.microsoft.com/office/drawing/2016/5/13/chartex" xmlns:cx8="http://schemas.microsoft.com/office/drawing/2016/5/14/chartex" xmlns:mc="http://schemas.openxmlformats.org/markup-compatibility/2006" xmlns:aink="http://schemas.microsoft.com/office/drawing/2016/ink" xmlns:am3d="http://schemas.microsoft.com/office/drawing/2017/model3d" xmlns:o="urn:schemas-microsoft-com:office:office" xmlns:oel="http://schemas.microsoft.com/office/2019/extlst" xmlns:r="http://schemas.openxmlformats.org/officeDocument/2006/relationships" xmlns:m="http://schemas.openxmlformats.org/officeDocument/2006/math" xmlns:v="urn:schemas-microsoft-com:vml" xmlns:wp14="http://schemas.microsoft.com/office/word/2010/wordprocessingDrawing" xmlns:wp="http://schemas.openxmlformats.org/drawingml/2006/wordprocessingDrawing" xmlns:w10="urn:schemas-microsoft-com:office:word" xmlns:w="http://schemas.openxmlformats.org/wordprocessingml/2006/main" xmlns:w14="http://schemas.microsoft.com/office/word/2010/wordml" xmlns:w15="http://schemas.microsoft.com/office/word/2012/wordml" xmlns:w16cex="http://schemas.microsoft.com/office/word/2018/wordml/cex" xmlns:w16cid="http://schemas.microsoft.com/office/word/2016/wordml/cid" xmlns:w16="http://schemas.microsoft.com/office/word/2018/wordml" xmlns:w16sdtdh="http://schemas.microsoft.com/office/word/2020/wordml/sdtdatahash" xmlns:w16se="http://schemas.microsoft.com/office/word/2015/wordml/symex" xmlns:wpg="http://schemas.microsoft.com/office/word/2010/wordprocessingGroup" xmlns:wpi="http://schemas.microsoft.com/office/word/2010/wordprocessingInk" xmlns:wne="http://schemas.microsoft.com/office/word/2006/wordml" xmlns:wps="http://schemas.microsoft.com/office/word/2010/wordprocessingShape" mc:Ignorable="w14 w15 w16se w16cid w16 w16cex w16sdtdh wp14">
+<w:document xmlns:wpc="http://schemas.microsoft.com/office/word/2010/wordprocessingCanvas" xmlns:cx="http://schemas.microsoft.com/office/drawing/2014/chartex" xmlns:cx1="http://schemas.microsoft.com/office/drawing/2015/9/8/chartex" xmlns:cx2="http://schemas.microsoft.com/office/drawing/2015/10/21/chartex" xmlns:cx3="http://schemas.microsoft.com/office/drawing/2016/5/9/chartex" xmlns:cx4="http://schemas.microsoft.com/office/drawing/2016/5/10/chartex" xmlns:cx5="http://schemas.microsoft.com/office/drawing/2016/5/11/chartex" xmlns:cx6="http://schemas.microsoft.com/office/drawing/2016/5/12/chartex" xmlns:cx7="http://schemas.microsoft.com/office/drawing/2016/5/13/chartex" xmlns:cx8="http://schemas.microsoft.com/office/drawing/2016/5/14/chartex" xmlns:mc="http://schemas.openxmlformats.org/markup-compatibility/2006" xmlns:aink="http://schemas.microsoft.com/office/drawing/2016/ink" xmlns:am3d="http://schemas.microsoft.com/office/drawing/2017/model3d" xmlns:o="urn:schemas-microsoft-com:office:office" xmlns:r="http://schemas.openxmlformats.org/officeDocument/2006/relationships" xmlns:m="http://schemas.openxmlformats.org/officeDocument/2006/math" xmlns:v="urn:schemas-microsoft-com:vml" xmlns:wp14="http://schemas.microsoft.com/office/word/2010/wordprocessingDrawing" xmlns:wp="http://schemas.openxmlformats.org/drawingml/2006/wordprocessingDrawing" xmlns:w10="urn:schemas-microsoft-com:office:word" xmlns:w="http://schemas.openxmlformats.org/wordprocessingml/2006/main" xmlns:w14="http://schemas.microsoft.com/office/word/2010/wordml" xmlns:w15="http://schemas.microsoft.com/office/word/2012/wordml" xmlns:w16cid="http://schemas.microsoft.com/office/word/2016/wordml/cid" xmlns:w16se="http://schemas.microsoft.com/office/word/2015/wordml/symex" xmlns:wpg="http://schemas.microsoft.com/office/word/2010/wordprocessingGroup" xmlns:wpi="http://schemas.microsoft.com/office/word/2010/wordprocessingInk" xmlns:wne="http://schemas.microsoft.com/office/word/2006/wordml" xmlns:wps="http://schemas.microsoft.com/office/word/2010/wordprocessingShape" mc:Ignorable="w14 w15 w16se w16cid wp14">
   <w:body>
     <w:p>
       <w:pPr>
@@ -263,29 +263,7 @@
           <w:sz w:val="32"/>
           <w:szCs w:val="36"/>
         </w:rPr>
-        <w:t xml:space="preserve">PHÁT TRIỂN HỆ THỐNG </w:t>
-      </w:r>
-    </w:p>
-    <w:p>
-      <w:pPr>
-        <w:spacing w:after="120" w:line="240" w:lineRule="auto"/>
-        <w:ind w:firstLine="0"/>
-        <w:jc w:val="center"/>
-        <w:rPr>
-          <w:b/>
-          <w:bCs/>
-          <w:sz w:val="32"/>
-          <w:szCs w:val="36"/>
-        </w:rPr>
-      </w:pPr>
-      <w:r>
-        <w:rPr>
-          <w:b/>
-          <w:bCs/>
-          <w:sz w:val="32"/>
-          <w:szCs w:val="36"/>
-        </w:rPr>
-        <w:t>QUẢN LÝ</w:t>
+        <w:t>PHÁT TRIỂN HỆ THỐNG QUẢN LÝ</w:t>
       </w:r>
       <w:r>
         <w:rPr>
@@ -666,7 +644,6 @@
           <w:sz w:val="32"/>
           <w:bdr w:val="none" w:sz="0" w:space="0" w:color="auto" w:frame="1"/>
         </w:rPr>
-        <w:lastRenderedPageBreak/>
         <w:t>NHẬN XÉT CỦA ĐƠN VỊ THỰC TẬP</w:t>
       </w:r>
     </w:p>
@@ -679,6 +656,7 @@
         <w:spacing w:before="240" w:after="0" w:line="288" w:lineRule="auto"/>
       </w:pPr>
       <w:r>
+        <w:lastRenderedPageBreak/>
         <w:t xml:space="preserve">Họ và tên sinh viên: </w:t>
       </w:r>
       <w:r>
@@ -7062,9 +7040,9 @@
           <w:noProof/>
         </w:rPr>
         <w:drawing>
-          <wp:inline distT="0" distB="0" distL="0" distR="0" wp14:anchorId="72B0596D" wp14:editId="1FE06789">
-            <wp:extent cx="5693134" cy="2606920"/>
-            <wp:effectExtent l="0" t="0" r="3175" b="3175"/>
+          <wp:inline distT="0" distB="0" distL="0" distR="0" wp14:anchorId="72B0596D" wp14:editId="72639212">
+            <wp:extent cx="5943600" cy="2721610"/>
+            <wp:effectExtent l="0" t="0" r="0" b="2540"/>
             <wp:docPr id="22" name="Picture 22"/>
             <wp:cNvGraphicFramePr>
               <a:graphicFrameLocks xmlns:a="http://schemas.openxmlformats.org/drawingml/2006/main" noChangeAspect="1"/>
@@ -7085,7 +7063,7 @@
                   <pic:spPr>
                     <a:xfrm>
                       <a:off x="0" y="0"/>
-                      <a:ext cx="5701477" cy="2610740"/>
+                      <a:ext cx="5943600" cy="2721610"/>
                     </a:xfrm>
                     <a:prstGeom prst="rect">
                       <a:avLst/>
@@ -8408,6 +8386,70 @@
         <w:rPr>
           <w:noProof/>
         </w:rPr>
+        <mc:AlternateContent>
+          <mc:Choice Requires="wpi">
+            <w:drawing>
+              <wp:anchor distT="0" distB="0" distL="114300" distR="114300" simplePos="0" relativeHeight="251663360" behindDoc="0" locked="0" layoutInCell="1" allowOverlap="1" wp14:anchorId="4CF2DD4A" wp14:editId="377C9095">
+                <wp:simplePos x="0" y="0"/>
+                <wp:positionH relativeFrom="column">
+                  <wp:posOffset>3479800</wp:posOffset>
+                </wp:positionH>
+                <wp:positionV relativeFrom="paragraph">
+                  <wp:posOffset>588645</wp:posOffset>
+                </wp:positionV>
+                <wp:extent cx="1908810" cy="611680"/>
+                <wp:effectExtent l="38100" t="38100" r="15240" b="36195"/>
+                <wp:wrapNone/>
+                <wp:docPr id="27" name="Ink 27"/>
+                <wp:cNvGraphicFramePr/>
+                <a:graphic xmlns:a="http://schemas.openxmlformats.org/drawingml/2006/main">
+                  <a:graphicData uri="http://schemas.microsoft.com/office/word/2010/wordprocessingInk">
+                    <w14:contentPart bwMode="auto" r:id="rId18">
+                      <w14:nvContentPartPr>
+                        <w14:cNvContentPartPr/>
+                      </w14:nvContentPartPr>
+                      <w14:xfrm>
+                        <a:off x="0" y="0"/>
+                        <a:ext cx="1908810" cy="611680"/>
+                      </w14:xfrm>
+                    </w14:contentPart>
+                  </a:graphicData>
+                </a:graphic>
+              </wp:anchor>
+            </w:drawing>
+          </mc:Choice>
+          <mc:Fallback>
+            <w:pict>
+              <v:shapetype w14:anchorId="19DCC750" id="_x0000_t75" coordsize="21600,21600" o:spt="75" o:preferrelative="t" path="m@4@5l@4@11@9@11@9@5xe" filled="f" stroked="f">
+                <v:stroke joinstyle="miter"/>
+                <v:formulas>
+                  <v:f eqn="if lineDrawn pixelLineWidth 0"/>
+                  <v:f eqn="sum @0 1 0"/>
+                  <v:f eqn="sum 0 0 @1"/>
+                  <v:f eqn="prod @2 1 2"/>
+                  <v:f eqn="prod @3 21600 pixelWidth"/>
+                  <v:f eqn="prod @3 21600 pixelHeight"/>
+                  <v:f eqn="sum @0 0 1"/>
+                  <v:f eqn="prod @6 1 2"/>
+                  <v:f eqn="prod @7 21600 pixelWidth"/>
+                  <v:f eqn="sum @8 21600 0"/>
+                  <v:f eqn="prod @7 21600 pixelHeight"/>
+                  <v:f eqn="sum @10 21600 0"/>
+                </v:formulas>
+                <v:path o:extrusionok="f" gradientshapeok="t" o:connecttype="rect"/>
+                <o:lock v:ext="edit" aspectratio="t"/>
+              </v:shapetype>
+              <v:shape id="Ink 27" o:spid="_x0000_s1026" type="#_x0000_t75" style="position:absolute;margin-left:273.65pt;margin-top:46pt;width:151pt;height:48.85pt;z-index:251663360;visibility:visible;mso-wrap-style:square;mso-wrap-distance-left:9pt;mso-wrap-distance-top:0;mso-wrap-distance-right:9pt;mso-wrap-distance-bottom:0;mso-position-horizontal:absolute;mso-position-horizontal-relative:text;mso-position-vertical:absolute;mso-position-vertical-relative:text" o:gfxdata="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">
+                <v:imagedata r:id="rId19" o:title=""/>
+              </v:shape>
+            </w:pict>
+          </mc:Fallback>
+        </mc:AlternateContent>
+      </w:r>
+      <w:r>
+        <w:rPr>
+          <w:noProof/>
+        </w:rPr>
         <w:drawing>
           <wp:inline distT="0" distB="0" distL="0" distR="0" wp14:anchorId="4D5D6CD2" wp14:editId="0A403D31">
             <wp:extent cx="5943600" cy="1585595"/>
@@ -8424,7 +8466,7 @@
                     <pic:cNvPicPr/>
                   </pic:nvPicPr>
                   <pic:blipFill>
-                    <a:blip r:embed="rId18"/>
+                    <a:blip r:embed="rId20"/>
                     <a:stretch>
                       <a:fillRect/>
                     </a:stretch>
@@ -9893,6 +9935,8 @@
         <w:keepNext/>
         <w:ind w:firstLine="0"/>
       </w:pPr>
+      <w:bookmarkStart w:id="36" w:name="_GoBack"/>
+      <w:bookmarkEnd w:id="36"/>
       <w:r>
         <w:rPr>
           <w:noProof/>
@@ -9913,7 +9957,7 @@
                     <pic:cNvPicPr/>
                   </pic:nvPicPr>
                   <pic:blipFill>
-                    <a:blip r:embed="rId19"/>
+                    <a:blip r:embed="rId21"/>
                     <a:stretch>
                       <a:fillRect/>
                     </a:stretch>
@@ -12679,7 +12723,7 @@
                     <pic:cNvPicPr/>
                   </pic:nvPicPr>
                   <pic:blipFill>
-                    <a:blip r:embed="rId20"/>
+                    <a:blip r:embed="rId22"/>
                     <a:stretch>
                       <a:fillRect/>
                     </a:stretch>
@@ -15392,7 +15436,7 @@
                     <pic:cNvPicPr/>
                   </pic:nvPicPr>
                   <pic:blipFill>
-                    <a:blip r:embed="rId21"/>
+                    <a:blip r:embed="rId23"/>
                     <a:stretch>
                       <a:fillRect/>
                     </a:stretch>
@@ -15506,7 +15550,7 @@
                 <w:bCs/>
               </w:rPr>
             </w:pPr>
-            <w:bookmarkStart w:id="36" w:name="_Hlk110551146"/>
+            <w:bookmarkStart w:id="37" w:name="_Hlk110551146"/>
             <w:r>
               <w:rPr>
                 <w:b/>
@@ -18107,7 +18151,7 @@
         </w:tc>
       </w:tr>
     </w:tbl>
-    <w:bookmarkEnd w:id="36"/>
+    <w:bookmarkEnd w:id="37"/>
     <w:p>
       <w:pPr>
         <w:pStyle w:val="Caption"/>
@@ -18244,7 +18288,7 @@
                     <pic:cNvPicPr/>
                   </pic:nvPicPr>
                   <pic:blipFill>
-                    <a:blip r:embed="rId22"/>
+                    <a:blip r:embed="rId24"/>
                     <a:stretch>
                       <a:fillRect/>
                     </a:stretch>
@@ -20897,6 +20941,7 @@
         <w:rPr>
           <w:b/>
           <w:bCs w:val="0"/>
+          <w:lang w:val="en-ID" w:eastAsia="en-ID"/>
         </w:rPr>
       </w:pPr>
       <w:r>
@@ -20967,1143 +21012,6 @@
         <w:ind w:left="720"/>
       </w:pPr>
       <w:r>
-        <w:t xml:space="preserve">2.5.7 Use case </w:t>
-      </w:r>
-      <w:r>
-        <w:t>Quản lý Vaccine tồn kho</w:t>
-      </w:r>
-    </w:p>
-    <w:p/>
-    <w:p>
-      <w:pPr>
-        <w:ind w:firstLine="0"/>
-      </w:pPr>
-      <w:r>
-        <w:rPr>
-          <w:noProof/>
-        </w:rPr>
-        <w:lastRenderedPageBreak/>
-        <w:drawing>
-          <wp:inline distT="0" distB="0" distL="0" distR="0" wp14:anchorId="0493D8D1" wp14:editId="0C895FDE">
-            <wp:extent cx="5943600" cy="3479800"/>
-            <wp:effectExtent l="0" t="0" r="0" b="6350"/>
-            <wp:docPr id="7" name="Picture 7"/>
-            <wp:cNvGraphicFramePr>
-              <a:graphicFrameLocks xmlns:a="http://schemas.openxmlformats.org/drawingml/2006/main" noChangeAspect="1"/>
-            </wp:cNvGraphicFramePr>
-            <a:graphic xmlns:a="http://schemas.openxmlformats.org/drawingml/2006/main">
-              <a:graphicData uri="http://schemas.openxmlformats.org/drawingml/2006/picture">
-                <pic:pic xmlns:pic="http://schemas.openxmlformats.org/drawingml/2006/picture">
-                  <pic:nvPicPr>
-                    <pic:cNvPr id="1" name=""/>
-                    <pic:cNvPicPr/>
-                  </pic:nvPicPr>
-                  <pic:blipFill>
-                    <a:blip r:embed="rId23"/>
-                    <a:stretch>
-                      <a:fillRect/>
-                    </a:stretch>
-                  </pic:blipFill>
-                  <pic:spPr>
-                    <a:xfrm>
-                      <a:off x="0" y="0"/>
-                      <a:ext cx="5943600" cy="3479800"/>
-                    </a:xfrm>
-                    <a:prstGeom prst="rect">
-                      <a:avLst/>
-                    </a:prstGeom>
-                  </pic:spPr>
-                </pic:pic>
-              </a:graphicData>
-            </a:graphic>
-          </wp:inline>
-        </w:drawing>
-      </w:r>
-    </w:p>
-    <w:tbl>
-      <w:tblPr>
-        <w:tblStyle w:val="TableGrid"/>
-        <w:tblW w:w="0" w:type="auto"/>
-        <w:tblLook w:val="04A0" w:firstRow="1" w:lastRow="0" w:firstColumn="1" w:lastColumn="0" w:noHBand="0" w:noVBand="1"/>
-      </w:tblPr>
-      <w:tblGrid>
-        <w:gridCol w:w="2122"/>
-        <w:gridCol w:w="2126"/>
-        <w:gridCol w:w="1701"/>
-        <w:gridCol w:w="3401"/>
-      </w:tblGrid>
-      <w:tr>
-        <w:tc>
-          <w:tcPr>
-            <w:tcW w:w="2122" w:type="dxa"/>
-            <w:shd w:val="clear" w:color="auto" w:fill="E2EFD9" w:themeFill="accent6" w:themeFillTint="33"/>
-          </w:tcPr>
-          <w:p>
-            <w:pPr>
-              <w:ind w:firstLine="0"/>
-              <w:rPr>
-                <w:b/>
-                <w:bCs/>
-              </w:rPr>
-            </w:pPr>
-            <w:r>
-              <w:rPr>
-                <w:b/>
-                <w:bCs/>
-              </w:rPr>
-              <w:t>Mã Use Case</w:t>
-            </w:r>
-          </w:p>
-        </w:tc>
-        <w:tc>
-          <w:tcPr>
-            <w:tcW w:w="2126" w:type="dxa"/>
-          </w:tcPr>
-          <w:p>
-            <w:pPr>
-              <w:ind w:firstLine="0"/>
-            </w:pPr>
-            <w:r>
-              <w:t>UC00</w:t>
-            </w:r>
-            <w:r>
-              <w:t>7</w:t>
-            </w:r>
-            <w:r>
-              <w:t>_QL</w:t>
-            </w:r>
-            <w:r>
-              <w:t>VTK</w:t>
-            </w:r>
-          </w:p>
-        </w:tc>
-        <w:tc>
-          <w:tcPr>
-            <w:tcW w:w="1701" w:type="dxa"/>
-          </w:tcPr>
-          <w:p>
-            <w:pPr>
-              <w:ind w:firstLine="0"/>
-              <w:rPr>
-                <w:b/>
-                <w:bCs/>
-              </w:rPr>
-            </w:pPr>
-            <w:r>
-              <w:rPr>
-                <w:b/>
-                <w:bCs/>
-              </w:rPr>
-              <w:t>Tên Use Case</w:t>
-            </w:r>
-          </w:p>
-        </w:tc>
-        <w:tc>
-          <w:tcPr>
-            <w:tcW w:w="3401" w:type="dxa"/>
-          </w:tcPr>
-          <w:p>
-            <w:pPr>
-              <w:ind w:firstLine="0"/>
-            </w:pPr>
-            <w:r>
-              <w:t>Quản lý Vaccine</w:t>
-            </w:r>
-            <w:r>
-              <w:t xml:space="preserve"> tồn kho</w:t>
-            </w:r>
-          </w:p>
-        </w:tc>
-      </w:tr>
-      <w:tr>
-        <w:tc>
-          <w:tcPr>
-            <w:tcW w:w="2122" w:type="dxa"/>
-            <w:shd w:val="clear" w:color="auto" w:fill="E2EFD9" w:themeFill="accent6" w:themeFillTint="33"/>
-          </w:tcPr>
-          <w:p>
-            <w:pPr>
-              <w:ind w:firstLine="0"/>
-              <w:rPr>
-                <w:b/>
-                <w:bCs/>
-              </w:rPr>
-            </w:pPr>
-            <w:r>
-              <w:rPr>
-                <w:b/>
-                <w:bCs/>
-              </w:rPr>
-              <w:t>Tác nhân</w:t>
-            </w:r>
-          </w:p>
-        </w:tc>
-        <w:tc>
-          <w:tcPr>
-            <w:tcW w:w="7228" w:type="dxa"/>
-            <w:gridSpan w:val="3"/>
-          </w:tcPr>
-          <w:p>
-            <w:pPr>
-              <w:ind w:firstLine="0"/>
-            </w:pPr>
-            <w:r>
-              <w:t>Người dùng</w:t>
-            </w:r>
-          </w:p>
-        </w:tc>
-      </w:tr>
-      <w:tr>
-        <w:tc>
-          <w:tcPr>
-            <w:tcW w:w="2122" w:type="dxa"/>
-            <w:shd w:val="clear" w:color="auto" w:fill="E2EFD9" w:themeFill="accent6" w:themeFillTint="33"/>
-          </w:tcPr>
-          <w:p>
-            <w:pPr>
-              <w:ind w:firstLine="0"/>
-              <w:rPr>
-                <w:b/>
-                <w:bCs/>
-              </w:rPr>
-            </w:pPr>
-            <w:r>
-              <w:rPr>
-                <w:b/>
-                <w:bCs/>
-              </w:rPr>
-              <w:t>Mô tả</w:t>
-            </w:r>
-          </w:p>
-        </w:tc>
-        <w:tc>
-          <w:tcPr>
-            <w:tcW w:w="7228" w:type="dxa"/>
-            <w:gridSpan w:val="3"/>
-          </w:tcPr>
-          <w:p>
-            <w:pPr>
-              <w:ind w:firstLine="0"/>
-            </w:pPr>
-            <w:r>
-              <w:t xml:space="preserve">Tác nhân thực hiện các tác vụ như xem danh sách, tìm kiếm Vaccine </w:t>
-            </w:r>
-            <w:r>
-              <w:t>tồn kho</w:t>
-            </w:r>
-          </w:p>
-        </w:tc>
-      </w:tr>
-      <w:tr>
-        <w:tc>
-          <w:tcPr>
-            <w:tcW w:w="2122" w:type="dxa"/>
-            <w:shd w:val="clear" w:color="auto" w:fill="E2EFD9" w:themeFill="accent6" w:themeFillTint="33"/>
-          </w:tcPr>
-          <w:p>
-            <w:pPr>
-              <w:ind w:firstLine="0"/>
-              <w:rPr>
-                <w:b/>
-                <w:bCs/>
-              </w:rPr>
-            </w:pPr>
-            <w:r>
-              <w:rPr>
-                <w:b/>
-                <w:bCs/>
-              </w:rPr>
-              <w:t xml:space="preserve">Sự kiện kích hoạt </w:t>
-            </w:r>
-          </w:p>
-        </w:tc>
-        <w:tc>
-          <w:tcPr>
-            <w:tcW w:w="7228" w:type="dxa"/>
-            <w:gridSpan w:val="3"/>
-          </w:tcPr>
-          <w:p>
-            <w:pPr>
-              <w:ind w:firstLine="0"/>
-            </w:pPr>
-            <w:r>
-              <w:t xml:space="preserve">Click nút “Vaccine </w:t>
-            </w:r>
-            <w:r>
-              <w:t>tồn</w:t>
-            </w:r>
-            <w:r>
-              <w:t>”,tương ứng với sự kiện xem danh sác</w:t>
-            </w:r>
-          </w:p>
-        </w:tc>
-      </w:tr>
-      <w:tr>
-        <w:tc>
-          <w:tcPr>
-            <w:tcW w:w="2122" w:type="dxa"/>
-            <w:shd w:val="clear" w:color="auto" w:fill="E2EFD9" w:themeFill="accent6" w:themeFillTint="33"/>
-          </w:tcPr>
-          <w:p>
-            <w:pPr>
-              <w:ind w:firstLine="0"/>
-              <w:rPr>
-                <w:b/>
-                <w:bCs/>
-              </w:rPr>
-            </w:pPr>
-            <w:r>
-              <w:rPr>
-                <w:b/>
-                <w:bCs/>
-              </w:rPr>
-              <w:t>Tên điều kiện</w:t>
-            </w:r>
-          </w:p>
-        </w:tc>
-        <w:tc>
-          <w:tcPr>
-            <w:tcW w:w="7228" w:type="dxa"/>
-            <w:gridSpan w:val="3"/>
-          </w:tcPr>
-          <w:p>
-            <w:pPr>
-              <w:ind w:firstLine="0"/>
-            </w:pPr>
-            <w:r>
-              <w:t>Đăng nhập thành công</w:t>
-            </w:r>
-          </w:p>
-        </w:tc>
-      </w:tr>
-      <w:tr>
-        <w:tc>
-          <w:tcPr>
-            <w:tcW w:w="2122" w:type="dxa"/>
-            <w:shd w:val="clear" w:color="auto" w:fill="E2EFD9" w:themeFill="accent6" w:themeFillTint="33"/>
-          </w:tcPr>
-          <w:p>
-            <w:pPr>
-              <w:ind w:firstLine="0"/>
-              <w:rPr>
-                <w:b/>
-                <w:bCs/>
-              </w:rPr>
-            </w:pPr>
-            <w:r>
-              <w:rPr>
-                <w:b/>
-                <w:bCs/>
-              </w:rPr>
-              <w:t>Hậu điều kiện</w:t>
-            </w:r>
-          </w:p>
-        </w:tc>
-        <w:tc>
-          <w:tcPr>
-            <w:tcW w:w="7228" w:type="dxa"/>
-            <w:gridSpan w:val="3"/>
-          </w:tcPr>
-          <w:p>
-            <w:pPr>
-              <w:keepNext/>
-              <w:ind w:firstLine="0"/>
-            </w:pPr>
-            <w:r>
-              <w:t>Tác nhân đăng nhập vào hệ thống</w:t>
-            </w:r>
-          </w:p>
-        </w:tc>
-      </w:tr>
-      <w:tr>
-        <w:trPr>
-          <w:trHeight w:val="4805"/>
-        </w:trPr>
-        <w:tc>
-          <w:tcPr>
-            <w:tcW w:w="9350" w:type="dxa"/>
-            <w:gridSpan w:val="4"/>
-            <w:shd w:val="clear" w:color="auto" w:fill="auto"/>
-          </w:tcPr>
-          <w:p>
-            <w:pPr>
-              <w:keepNext/>
-              <w:ind w:firstLine="0"/>
-              <w:rPr>
-                <w:b/>
-                <w:bCs/>
-              </w:rPr>
-            </w:pPr>
-            <w:r>
-              <w:rPr>
-                <w:b/>
-                <w:bCs/>
-                <w:u w:val="single"/>
-              </w:rPr>
-              <w:lastRenderedPageBreak/>
-              <w:t>Tìm kiếm (S-S</w:t>
-            </w:r>
-            <w:r>
-              <w:rPr>
-                <w:b/>
-                <w:bCs/>
-                <w:u w:val="single"/>
-              </w:rPr>
-              <w:t>earch</w:t>
-            </w:r>
-            <w:r>
-              <w:rPr>
-                <w:b/>
-                <w:bCs/>
-                <w:u w:val="single"/>
-              </w:rPr>
-              <w:t>)</w:t>
-            </w:r>
-            <w:r>
-              <w:rPr>
-                <w:b/>
-                <w:bCs/>
-              </w:rPr>
-              <w:t>:</w:t>
-            </w:r>
-          </w:p>
-          <w:p>
-            <w:pPr>
-              <w:keepNext/>
-              <w:ind w:firstLine="0"/>
-              <w:rPr>
-                <w:b/>
-                <w:bCs/>
-              </w:rPr>
-            </w:pPr>
-          </w:p>
-          <w:tbl>
-            <w:tblPr>
-              <w:tblStyle w:val="TableGrid"/>
-              <w:tblpPr w:leftFromText="180" w:rightFromText="180" w:vertAnchor="page" w:horzAnchor="margin" w:tblpY="714"/>
-              <w:tblOverlap w:val="never"/>
-              <w:tblW w:w="0" w:type="auto"/>
-              <w:tblLook w:val="04A0" w:firstRow="1" w:lastRow="0" w:firstColumn="1" w:lastColumn="0" w:noHBand="0" w:noVBand="1"/>
-            </w:tblPr>
-            <w:tblGrid>
-              <w:gridCol w:w="1482"/>
-              <w:gridCol w:w="1182"/>
-              <w:gridCol w:w="1835"/>
-              <w:gridCol w:w="4625"/>
-            </w:tblGrid>
-            <w:tr>
-              <w:tc>
-                <w:tcPr>
-                  <w:tcW w:w="1482" w:type="dxa"/>
-                  <w:vMerge w:val="restart"/>
-                  <w:shd w:val="clear" w:color="auto" w:fill="E2EFD9" w:themeFill="accent6" w:themeFillTint="33"/>
-                </w:tcPr>
-                <w:p>
-                  <w:pPr>
-                    <w:ind w:firstLine="0"/>
-                    <w:jc w:val="center"/>
-                    <w:rPr>
-                      <w:b/>
-                      <w:bCs/>
-                    </w:rPr>
-                  </w:pPr>
-                </w:p>
-                <w:p>
-                  <w:pPr>
-                    <w:ind w:firstLine="0"/>
-                    <w:jc w:val="center"/>
-                    <w:rPr>
-                      <w:b/>
-                      <w:bCs/>
-                    </w:rPr>
-                  </w:pPr>
-                  <w:r>
-                    <w:rPr>
-                      <w:b/>
-                      <w:bCs/>
-                    </w:rPr>
-                    <w:t>Lường sự kiện chính</w:t>
-                  </w:r>
-                </w:p>
-              </w:tc>
-              <w:tc>
-                <w:tcPr>
-                  <w:tcW w:w="1182" w:type="dxa"/>
-                  <w:shd w:val="clear" w:color="auto" w:fill="FBE4D5" w:themeFill="accent2" w:themeFillTint="33"/>
-                </w:tcPr>
-                <w:p>
-                  <w:pPr>
-                    <w:ind w:firstLine="0"/>
-                    <w:jc w:val="center"/>
-                    <w:rPr>
-                      <w:b/>
-                      <w:bCs/>
-                    </w:rPr>
-                  </w:pPr>
-                  <w:r>
-                    <w:rPr>
-                      <w:b/>
-                      <w:bCs/>
-                    </w:rPr>
-                    <w:t>STT</w:t>
-                  </w:r>
-                </w:p>
-              </w:tc>
-              <w:tc>
-                <w:tcPr>
-                  <w:tcW w:w="1835" w:type="dxa"/>
-                  <w:shd w:val="clear" w:color="auto" w:fill="FBE4D5" w:themeFill="accent2" w:themeFillTint="33"/>
-                </w:tcPr>
-                <w:p>
-                  <w:pPr>
-                    <w:ind w:firstLine="0"/>
-                    <w:jc w:val="center"/>
-                    <w:rPr>
-                      <w:b/>
-                      <w:bCs/>
-                    </w:rPr>
-                  </w:pPr>
-                  <w:r>
-                    <w:rPr>
-                      <w:b/>
-                      <w:bCs/>
-                    </w:rPr>
-                    <w:t>Thực hiện bởi</w:t>
-                  </w:r>
-                </w:p>
-              </w:tc>
-              <w:tc>
-                <w:tcPr>
-                  <w:tcW w:w="4625" w:type="dxa"/>
-                  <w:shd w:val="clear" w:color="auto" w:fill="FBE4D5" w:themeFill="accent2" w:themeFillTint="33"/>
-                </w:tcPr>
-                <w:p>
-                  <w:pPr>
-                    <w:ind w:firstLine="0"/>
-                    <w:jc w:val="center"/>
-                    <w:rPr>
-                      <w:b/>
-                      <w:bCs/>
-                    </w:rPr>
-                  </w:pPr>
-                  <w:r>
-                    <w:rPr>
-                      <w:b/>
-                      <w:bCs/>
-                    </w:rPr>
-                    <w:t>Hành động</w:t>
-                  </w:r>
-                </w:p>
-              </w:tc>
-            </w:tr>
-            <w:tr>
-              <w:trPr>
-                <w:trHeight w:val="479"/>
-              </w:trPr>
-              <w:tc>
-                <w:tcPr>
-                  <w:tcW w:w="1482" w:type="dxa"/>
-                  <w:vMerge/>
-                  <w:shd w:val="clear" w:color="auto" w:fill="E2EFD9" w:themeFill="accent6" w:themeFillTint="33"/>
-                </w:tcPr>
-                <w:p>
-                  <w:pPr>
-                    <w:ind w:firstLine="0"/>
-                  </w:pPr>
-                </w:p>
-              </w:tc>
-              <w:tc>
-                <w:tcPr>
-                  <w:tcW w:w="1182" w:type="dxa"/>
-                </w:tcPr>
-                <w:p>
-                  <w:pPr>
-                    <w:ind w:firstLine="0"/>
-                  </w:pPr>
-                  <w:r>
-                    <w:t>1</w:t>
-                  </w:r>
-                </w:p>
-              </w:tc>
-              <w:tc>
-                <w:tcPr>
-                  <w:tcW w:w="1835" w:type="dxa"/>
-                </w:tcPr>
-                <w:p>
-                  <w:pPr>
-                    <w:ind w:firstLine="0"/>
-                  </w:pPr>
-                  <w:r>
-                    <w:t>Người dùng</w:t>
-                  </w:r>
-                </w:p>
-              </w:tc>
-              <w:tc>
-                <w:tcPr>
-                  <w:tcW w:w="4625" w:type="dxa"/>
-                </w:tcPr>
-                <w:p>
-                  <w:pPr>
-                    <w:ind w:firstLine="0"/>
-                  </w:pPr>
-                  <w:r>
-                    <w:t xml:space="preserve">Nhập tên của Vaccine </w:t>
-                  </w:r>
-                  <w:r>
-                    <w:t>tồn kho.</w:t>
-                  </w:r>
-                </w:p>
-              </w:tc>
-            </w:tr>
-            <w:tr>
-              <w:trPr>
-                <w:trHeight w:val="479"/>
-              </w:trPr>
-              <w:tc>
-                <w:tcPr>
-                  <w:tcW w:w="1482" w:type="dxa"/>
-                  <w:vMerge/>
-                  <w:shd w:val="clear" w:color="auto" w:fill="E2EFD9" w:themeFill="accent6" w:themeFillTint="33"/>
-                </w:tcPr>
-                <w:p>
-                  <w:pPr>
-                    <w:ind w:firstLine="0"/>
-                  </w:pPr>
-                </w:p>
-              </w:tc>
-              <w:tc>
-                <w:tcPr>
-                  <w:tcW w:w="1182" w:type="dxa"/>
-                </w:tcPr>
-                <w:p>
-                  <w:pPr>
-                    <w:ind w:firstLine="0"/>
-                  </w:pPr>
-                  <w:r>
-                    <w:t>2</w:t>
-                  </w:r>
-                </w:p>
-              </w:tc>
-              <w:tc>
-                <w:tcPr>
-                  <w:tcW w:w="1835" w:type="dxa"/>
-                </w:tcPr>
-                <w:p>
-                  <w:pPr>
-                    <w:ind w:firstLine="0"/>
-                  </w:pPr>
-                  <w:r>
-                    <w:t>Hệ thống</w:t>
-                  </w:r>
-                </w:p>
-              </w:tc>
-              <w:tc>
-                <w:tcPr>
-                  <w:tcW w:w="4625" w:type="dxa"/>
-                </w:tcPr>
-                <w:p>
-                  <w:pPr>
-                    <w:ind w:firstLine="0"/>
-                  </w:pPr>
-                  <w:r>
-                    <w:t>Tìm và lấy về những thông tin thõa mãn tiêu chí tìm kiếm.</w:t>
-                  </w:r>
-                </w:p>
-              </w:tc>
-            </w:tr>
-            <w:tr>
-              <w:trPr>
-                <w:trHeight w:val="1303"/>
-              </w:trPr>
-              <w:tc>
-                <w:tcPr>
-                  <w:tcW w:w="1482" w:type="dxa"/>
-                  <w:shd w:val="clear" w:color="auto" w:fill="E2EFD9" w:themeFill="accent6" w:themeFillTint="33"/>
-                </w:tcPr>
-                <w:p>
-                  <w:pPr>
-                    <w:ind w:firstLine="0"/>
-                    <w:jc w:val="center"/>
-                    <w:rPr>
-                      <w:b/>
-                      <w:bCs/>
-                    </w:rPr>
-                  </w:pPr>
-                  <w:r>
-                    <w:rPr>
-                      <w:b/>
-                      <w:bCs/>
-                    </w:rPr>
-                    <w:t>Luồng sự kiện thay thế</w:t>
-                  </w:r>
-                </w:p>
-              </w:tc>
-              <w:tc>
-                <w:tcPr>
-                  <w:tcW w:w="1182" w:type="dxa"/>
-                </w:tcPr>
-                <w:p>
-                  <w:pPr>
-                    <w:ind w:firstLine="0"/>
-                  </w:pPr>
-                  <w:r>
-                    <w:t>2a</w:t>
-                  </w:r>
-                </w:p>
-              </w:tc>
-              <w:tc>
-                <w:tcPr>
-                  <w:tcW w:w="1835" w:type="dxa"/>
-                </w:tcPr>
-                <w:p>
-                  <w:pPr>
-                    <w:ind w:firstLine="0"/>
-                  </w:pPr>
-                  <w:r>
-                    <w:t>Hệ thống</w:t>
-                  </w:r>
-                </w:p>
-              </w:tc>
-              <w:tc>
-                <w:tcPr>
-                  <w:tcW w:w="4625" w:type="dxa"/>
-                </w:tcPr>
-                <w:p>
-                  <w:pPr>
-                    <w:ind w:firstLine="0"/>
-                  </w:pPr>
-                  <w:r>
-                    <w:t>Trả về danh sách trống nếu không tìm thấy thông tin nào phù hợp với tiêu chí.</w:t>
-                  </w:r>
-                </w:p>
-              </w:tc>
-            </w:tr>
-          </w:tbl>
-          <w:p>
-            <w:pPr>
-              <w:keepNext/>
-              <w:ind w:firstLine="0"/>
-            </w:pPr>
-          </w:p>
-        </w:tc>
-      </w:tr>
-      <w:tr>
-        <w:trPr>
-          <w:trHeight w:val="4530"/>
-        </w:trPr>
-        <w:tc>
-          <w:tcPr>
-            <w:tcW w:w="9350" w:type="dxa"/>
-            <w:gridSpan w:val="4"/>
-            <w:shd w:val="clear" w:color="auto" w:fill="FFFFFF" w:themeFill="background1"/>
-          </w:tcPr>
-          <w:p>
-            <w:pPr>
-              <w:ind w:firstLine="0"/>
-              <w:rPr>
-                <w:b/>
-                <w:bCs/>
-                <w:u w:val="single"/>
-              </w:rPr>
-            </w:pPr>
-            <w:r>
-              <w:rPr>
-                <w:b/>
-                <w:bCs/>
-                <w:u w:val="single"/>
-              </w:rPr>
-              <w:t>Xem (R-Read)</w:t>
-            </w:r>
-            <w:r>
-              <w:rPr>
-                <w:b/>
-                <w:bCs/>
-                <w:u w:val="single"/>
-              </w:rPr>
-              <w:t>:</w:t>
-            </w:r>
-          </w:p>
-          <w:tbl>
-            <w:tblPr>
-              <w:tblStyle w:val="TableGrid"/>
-              <w:tblpPr w:leftFromText="180" w:rightFromText="180" w:vertAnchor="page" w:horzAnchor="margin" w:tblpY="714"/>
-              <w:tblOverlap w:val="never"/>
-              <w:tblW w:w="0" w:type="auto"/>
-              <w:tblLook w:val="04A0" w:firstRow="1" w:lastRow="0" w:firstColumn="1" w:lastColumn="0" w:noHBand="0" w:noVBand="1"/>
-            </w:tblPr>
-            <w:tblGrid>
-              <w:gridCol w:w="1511"/>
-              <w:gridCol w:w="708"/>
-              <w:gridCol w:w="1887"/>
-              <w:gridCol w:w="4820"/>
-            </w:tblGrid>
-            <w:tr>
-              <w:tc>
-                <w:tcPr>
-                  <w:tcW w:w="1511" w:type="dxa"/>
-                  <w:vMerge w:val="restart"/>
-                  <w:shd w:val="clear" w:color="auto" w:fill="E2EFD9" w:themeFill="accent6" w:themeFillTint="33"/>
-                </w:tcPr>
-                <w:p>
-                  <w:pPr>
-                    <w:ind w:firstLine="0"/>
-                    <w:jc w:val="center"/>
-                    <w:rPr>
-                      <w:b/>
-                      <w:bCs/>
-                    </w:rPr>
-                  </w:pPr>
-                </w:p>
-                <w:p>
-                  <w:pPr>
-                    <w:ind w:firstLine="0"/>
-                    <w:jc w:val="center"/>
-                    <w:rPr>
-                      <w:b/>
-                      <w:bCs/>
-                    </w:rPr>
-                  </w:pPr>
-                  <w:r>
-                    <w:rPr>
-                      <w:b/>
-                      <w:bCs/>
-                    </w:rPr>
-                    <w:t>Lường sự kiện chính</w:t>
-                  </w:r>
-                </w:p>
-              </w:tc>
-              <w:tc>
-                <w:tcPr>
-                  <w:tcW w:w="708" w:type="dxa"/>
-                  <w:shd w:val="clear" w:color="auto" w:fill="FBE4D5" w:themeFill="accent2" w:themeFillTint="33"/>
-                </w:tcPr>
-                <w:p>
-                  <w:pPr>
-                    <w:ind w:firstLine="0"/>
-                    <w:jc w:val="center"/>
-                    <w:rPr>
-                      <w:b/>
-                      <w:bCs/>
-                    </w:rPr>
-                  </w:pPr>
-                  <w:r>
-                    <w:rPr>
-                      <w:b/>
-                      <w:bCs/>
-                    </w:rPr>
-                    <w:t>STT</w:t>
-                  </w:r>
-                </w:p>
-              </w:tc>
-              <w:tc>
-                <w:tcPr>
-                  <w:tcW w:w="1887" w:type="dxa"/>
-                  <w:shd w:val="clear" w:color="auto" w:fill="FBE4D5" w:themeFill="accent2" w:themeFillTint="33"/>
-                </w:tcPr>
-                <w:p>
-                  <w:pPr>
-                    <w:ind w:firstLine="0"/>
-                    <w:jc w:val="center"/>
-                    <w:rPr>
-                      <w:b/>
-                      <w:bCs/>
-                    </w:rPr>
-                  </w:pPr>
-                  <w:r>
-                    <w:rPr>
-                      <w:b/>
-                      <w:bCs/>
-                    </w:rPr>
-                    <w:t>Thực hiện bởi</w:t>
-                  </w:r>
-                </w:p>
-              </w:tc>
-              <w:tc>
-                <w:tcPr>
-                  <w:tcW w:w="4820" w:type="dxa"/>
-                  <w:shd w:val="clear" w:color="auto" w:fill="FBE4D5" w:themeFill="accent2" w:themeFillTint="33"/>
-                </w:tcPr>
-                <w:p>
-                  <w:pPr>
-                    <w:ind w:firstLine="0"/>
-                    <w:jc w:val="center"/>
-                    <w:rPr>
-                      <w:b/>
-                      <w:bCs/>
-                    </w:rPr>
-                  </w:pPr>
-                  <w:r>
-                    <w:rPr>
-                      <w:b/>
-                      <w:bCs/>
-                    </w:rPr>
-                    <w:t>Hành động</w:t>
-                  </w:r>
-                </w:p>
-              </w:tc>
-            </w:tr>
-            <w:tr>
-              <w:trPr>
-                <w:trHeight w:val="479"/>
-              </w:trPr>
-              <w:tc>
-                <w:tcPr>
-                  <w:tcW w:w="1511" w:type="dxa"/>
-                  <w:vMerge/>
-                  <w:shd w:val="clear" w:color="auto" w:fill="E2EFD9" w:themeFill="accent6" w:themeFillTint="33"/>
-                </w:tcPr>
-                <w:p>
-                  <w:pPr>
-                    <w:ind w:firstLine="0"/>
-                  </w:pPr>
-                </w:p>
-              </w:tc>
-              <w:tc>
-                <w:tcPr>
-                  <w:tcW w:w="708" w:type="dxa"/>
-                </w:tcPr>
-                <w:p>
-                  <w:pPr>
-                    <w:ind w:firstLine="0"/>
-                  </w:pPr>
-                  <w:r>
-                    <w:t>1</w:t>
-                  </w:r>
-                </w:p>
-              </w:tc>
-              <w:tc>
-                <w:tcPr>
-                  <w:tcW w:w="1887" w:type="dxa"/>
-                </w:tcPr>
-                <w:p>
-                  <w:pPr>
-                    <w:ind w:firstLine="0"/>
-                  </w:pPr>
-                  <w:r>
-                    <w:t>Người dùng</w:t>
-                  </w:r>
-                </w:p>
-              </w:tc>
-              <w:tc>
-                <w:tcPr>
-                  <w:tcW w:w="4820" w:type="dxa"/>
-                </w:tcPr>
-                <w:p>
-                  <w:pPr>
-                    <w:ind w:firstLine="0"/>
-                  </w:pPr>
-                  <w:r>
-                    <w:t xml:space="preserve">Yêu cầu xem danh sách Vaccine </w:t>
-                  </w:r>
-                  <w:r>
-                    <w:t>tồn kho</w:t>
-                  </w:r>
-                </w:p>
-              </w:tc>
-            </w:tr>
-            <w:tr>
-              <w:trPr>
-                <w:trHeight w:val="479"/>
-              </w:trPr>
-              <w:tc>
-                <w:tcPr>
-                  <w:tcW w:w="1511" w:type="dxa"/>
-                  <w:vMerge/>
-                  <w:shd w:val="clear" w:color="auto" w:fill="E2EFD9" w:themeFill="accent6" w:themeFillTint="33"/>
-                </w:tcPr>
-                <w:p>
-                  <w:pPr>
-                    <w:ind w:firstLine="0"/>
-                  </w:pPr>
-                </w:p>
-              </w:tc>
-              <w:tc>
-                <w:tcPr>
-                  <w:tcW w:w="708" w:type="dxa"/>
-                </w:tcPr>
-                <w:p>
-                  <w:pPr>
-                    <w:ind w:firstLine="0"/>
-                  </w:pPr>
-                  <w:r>
-                    <w:t>2</w:t>
-                  </w:r>
-                </w:p>
-              </w:tc>
-              <w:tc>
-                <w:tcPr>
-                  <w:tcW w:w="1887" w:type="dxa"/>
-                </w:tcPr>
-                <w:p>
-                  <w:pPr>
-                    <w:ind w:firstLine="0"/>
-                  </w:pPr>
-                  <w:r>
-                    <w:t>Hệ thống</w:t>
-                  </w:r>
-                </w:p>
-              </w:tc>
-              <w:tc>
-                <w:tcPr>
-                  <w:tcW w:w="4820" w:type="dxa"/>
-                </w:tcPr>
-                <w:p>
-                  <w:pPr>
-                    <w:ind w:firstLine="0"/>
-                  </w:pPr>
-                  <w:r>
-                    <w:t xml:space="preserve">Hiển thị danh sách Vaccine </w:t>
-                  </w:r>
-                  <w:r>
-                    <w:t>tồn kho</w:t>
-                  </w:r>
-                </w:p>
-              </w:tc>
-            </w:tr>
-            <w:tr>
-              <w:trPr>
-                <w:trHeight w:val="770"/>
-              </w:trPr>
-              <w:tc>
-                <w:tcPr>
-                  <w:tcW w:w="1511" w:type="dxa"/>
-                  <w:shd w:val="clear" w:color="auto" w:fill="E2EFD9" w:themeFill="accent6" w:themeFillTint="33"/>
-                </w:tcPr>
-                <w:p>
-                  <w:pPr>
-                    <w:ind w:firstLine="0"/>
-                    <w:jc w:val="center"/>
-                    <w:rPr>
-                      <w:b/>
-                      <w:bCs/>
-                    </w:rPr>
-                  </w:pPr>
-                  <w:r>
-                    <w:rPr>
-                      <w:b/>
-                      <w:bCs/>
-                    </w:rPr>
-                    <w:t>Luồng sự kiện thay thế</w:t>
-                  </w:r>
-                </w:p>
-              </w:tc>
-              <w:tc>
-                <w:tcPr>
-                  <w:tcW w:w="708" w:type="dxa"/>
-                </w:tcPr>
-                <w:p>
-                  <w:pPr>
-                    <w:ind w:firstLine="0"/>
-                  </w:pPr>
-                  <w:r>
-                    <w:t>2a</w:t>
-                  </w:r>
-                </w:p>
-              </w:tc>
-              <w:tc>
-                <w:tcPr>
-                  <w:tcW w:w="1887" w:type="dxa"/>
-                </w:tcPr>
-                <w:p>
-                  <w:pPr>
-                    <w:ind w:firstLine="0"/>
-                  </w:pPr>
-                  <w:r>
-                    <w:t>Hệ thống</w:t>
-                  </w:r>
-                </w:p>
-              </w:tc>
-              <w:tc>
-                <w:tcPr>
-                  <w:tcW w:w="4820" w:type="dxa"/>
-                </w:tcPr>
-                <w:p>
-                  <w:pPr>
-                    <w:ind w:firstLine="0"/>
-                  </w:pPr>
-                  <w:r>
-                    <w:t>Thông báo nếu không có ít nhất một Vaccine xuất nào.</w:t>
-                  </w:r>
-                </w:p>
-              </w:tc>
-            </w:tr>
-          </w:tbl>
-          <w:p>
-            <w:pPr>
-              <w:keepNext/>
-              <w:ind w:firstLine="0"/>
-            </w:pPr>
-          </w:p>
-        </w:tc>
-      </w:tr>
-      <w:tr>
-        <w:tc>
-          <w:tcPr>
-            <w:tcW w:w="2122" w:type="dxa"/>
-            <w:shd w:val="clear" w:color="auto" w:fill="auto"/>
-          </w:tcPr>
-          <w:p>
-            <w:pPr>
-              <w:keepNext/>
-              <w:ind w:firstLine="0"/>
-              <w:rPr>
-                <w:b/>
-                <w:bCs/>
-              </w:rPr>
-            </w:pPr>
-            <w:r>
-              <w:rPr>
-                <w:b/>
-                <w:bCs/>
-              </w:rPr>
-              <w:t>Hậu</w:t>
-            </w:r>
-            <w:r>
-              <w:rPr>
-                <w:b/>
-                <w:bCs/>
-              </w:rPr>
-              <w:t xml:space="preserve"> điều kiện</w:t>
-            </w:r>
-          </w:p>
-        </w:tc>
-        <w:tc>
-          <w:tcPr>
-            <w:tcW w:w="7228" w:type="dxa"/>
-            <w:gridSpan w:val="3"/>
-            <w:shd w:val="clear" w:color="auto" w:fill="auto"/>
-          </w:tcPr>
-          <w:p>
-            <w:pPr>
-              <w:keepNext/>
-              <w:ind w:firstLine="0"/>
-            </w:pPr>
-            <w:r>
-              <w:t>Hiển thị danh sách tương ứng với thông tin cần tìm kiếm; Hiển thị danh sách</w:t>
-            </w:r>
-            <w:r>
-              <w:t>.</w:t>
-            </w:r>
-          </w:p>
-        </w:tc>
-      </w:tr>
-    </w:tbl>
-    <w:p>
-      <w:pPr>
-        <w:ind w:firstLine="0"/>
-      </w:pPr>
-    </w:p>
-    <w:p>
-      <w:pPr>
-        <w:pStyle w:val="Heading3"/>
-        <w:numPr>
-          <w:ilvl w:val="0"/>
-          <w:numId w:val="0"/>
-        </w:numPr>
-        <w:ind w:left="720"/>
-      </w:pPr>
-      <w:r>
-        <w:lastRenderedPageBreak/>
         <w:t>2.</w:t>
       </w:r>
       <w:r>
@@ -22113,7 +21021,7 @@
         <w:t>.</w:t>
       </w:r>
       <w:r>
-        <w:t>8</w:t>
+        <w:t>7</w:t>
       </w:r>
       <w:r>
         <w:t xml:space="preserve"> Use case Đăng xuất</w:t>
@@ -22143,7 +21051,7 @@
                     <pic:cNvPicPr/>
                   </pic:nvPicPr>
                   <pic:blipFill>
-                    <a:blip r:embed="rId24"/>
+                    <a:blip r:embed="rId25"/>
                     <a:stretch>
                       <a:fillRect/>
                     </a:stretch>
@@ -22304,6 +21212,7 @@
                 <w:b/>
                 <w:bCs/>
               </w:rPr>
+              <w:lastRenderedPageBreak/>
               <w:t>Mô tả</w:t>
             </w:r>
           </w:p>
@@ -22688,7 +21597,6 @@
         <w:ind w:left="578"/>
       </w:pPr>
       <w:r>
-        <w:lastRenderedPageBreak/>
         <w:t>2.6. Yêu cầu phi chức năng</w:t>
       </w:r>
     </w:p>
@@ -22818,6 +21726,7 @@
         <w:rPr>
           <w:rFonts w:ascii="Times New Roman" w:hAnsi="Times New Roman" w:cs="Times New Roman"/>
         </w:rPr>
+        <w:lastRenderedPageBreak/>
         <w:t xml:space="preserve">tăng, hệ thống phải đảm bảo thời gian truy xuất dữ liệu nhanh (không quá 5s cho </w:t>
       </w:r>
     </w:p>
@@ -23044,7 +21953,6 @@
         <w:rPr>
           <w:rFonts w:ascii="Times New Roman" w:hAnsi="Times New Roman" w:cs="Times New Roman"/>
         </w:rPr>
-        <w:lastRenderedPageBreak/>
         <w:t>Lưu lượng truy nhập tăng nhanh.</w:t>
       </w:r>
     </w:p>
@@ -23180,7 +22088,7 @@
           <w:color w:val="000000" w:themeColor="text1"/>
         </w:rPr>
       </w:pPr>
-      <w:bookmarkStart w:id="37" w:name="_Toc98339742"/>
+      <w:bookmarkStart w:id="38" w:name="_Toc98339742"/>
       <w:r>
         <w:rPr>
           <w:b/>
@@ -23191,7 +22099,7 @@
         </w:rPr>
         <w:t>3.1.1. M</w:t>
       </w:r>
-      <w:bookmarkEnd w:id="37"/>
+      <w:bookmarkEnd w:id="38"/>
       <w:r>
         <w:rPr>
           <w:b/>
@@ -23284,7 +22192,7 @@
           <w:color w:val="000000" w:themeColor="text1"/>
         </w:rPr>
       </w:pPr>
-      <w:bookmarkStart w:id="38" w:name="_Toc98339743"/>
+      <w:bookmarkStart w:id="39" w:name="_Toc98339743"/>
       <w:r>
         <w:rPr>
           <w:b/>
@@ -23295,7 +22203,7 @@
         </w:rPr>
         <w:t>3.2.2. M</w:t>
       </w:r>
-      <w:bookmarkEnd w:id="38"/>
+      <w:bookmarkEnd w:id="39"/>
       <w:r>
         <w:rPr>
           <w:b/>
@@ -23577,6 +22485,900 @@
           <w:color w:val="000000" w:themeColor="text1"/>
         </w:rPr>
       </w:pPr>
+      <w:r>
+        <w:rPr>
+          <w:rFonts w:ascii="Times New Roman" w:hAnsi="Times New Roman" w:cs="Times New Roman"/>
+          <w:b/>
+          <w:bCs/>
+          <w:noProof/>
+          <w:color w:val="000000" w:themeColor="text1"/>
+        </w:rPr>
+        <w:drawing>
+          <wp:inline distT="0" distB="0" distL="0" distR="0" wp14:anchorId="3B56F220" wp14:editId="7A62F50D">
+            <wp:extent cx="5943600" cy="2748915"/>
+            <wp:effectExtent l="0" t="0" r="0" b="0"/>
+            <wp:docPr id="7" name="Picture 7"/>
+            <wp:cNvGraphicFramePr>
+              <a:graphicFrameLocks xmlns:a="http://schemas.openxmlformats.org/drawingml/2006/main" noChangeAspect="1"/>
+            </wp:cNvGraphicFramePr>
+            <a:graphic xmlns:a="http://schemas.openxmlformats.org/drawingml/2006/main">
+              <a:graphicData uri="http://schemas.openxmlformats.org/drawingml/2006/picture">
+                <pic:pic xmlns:pic="http://schemas.openxmlformats.org/drawingml/2006/picture">
+                  <pic:nvPicPr>
+                    <pic:cNvPr id="7" name="Picture 7"/>
+                    <pic:cNvPicPr/>
+                  </pic:nvPicPr>
+                  <pic:blipFill>
+                    <a:blip r:embed="rId26">
+                      <a:extLst>
+                        <a:ext uri="{28A0092B-C50C-407E-A947-70E740481C1C}">
+                          <a14:useLocalDpi xmlns:a14="http://schemas.microsoft.com/office/drawing/2010/main" val="0"/>
+                        </a:ext>
+                      </a:extLst>
+                    </a:blip>
+                    <a:stretch>
+                      <a:fillRect/>
+                    </a:stretch>
+                  </pic:blipFill>
+                  <pic:spPr>
+                    <a:xfrm>
+                      <a:off x="0" y="0"/>
+                      <a:ext cx="5943600" cy="2748915"/>
+                    </a:xfrm>
+                    <a:prstGeom prst="rect">
+                      <a:avLst/>
+                    </a:prstGeom>
+                  </pic:spPr>
+                </pic:pic>
+              </a:graphicData>
+            </a:graphic>
+          </wp:inline>
+        </w:drawing>
+      </w:r>
+    </w:p>
+    <w:p>
+      <w:pPr>
+        <w:pStyle w:val="Nomal-"/>
+        <w:numPr>
+          <w:ilvl w:val="0"/>
+          <w:numId w:val="0"/>
+        </w:numPr>
+        <w:jc w:val="center"/>
+        <w:rPr>
+          <w:rFonts w:ascii="Times New Roman" w:hAnsi="Times New Roman" w:cs="Times New Roman"/>
+          <w:i/>
+          <w:iCs/>
+          <w:color w:val="000000" w:themeColor="text1"/>
+        </w:rPr>
+      </w:pPr>
+      <w:r>
+        <w:rPr>
+          <w:rFonts w:ascii="Times New Roman" w:hAnsi="Times New Roman" w:cs="Times New Roman"/>
+          <w:i/>
+          <w:iCs/>
+          <w:color w:val="000000" w:themeColor="text1"/>
+        </w:rPr>
+        <w:t>Hình. Giao diện đăng nhập</w:t>
+      </w:r>
+    </w:p>
+    <w:p>
+      <w:pPr>
+        <w:pStyle w:val="Nomal-"/>
+        <w:numPr>
+          <w:ilvl w:val="0"/>
+          <w:numId w:val="0"/>
+        </w:numPr>
+        <w:ind w:left="717" w:hanging="360"/>
+        <w:rPr>
+          <w:rFonts w:ascii="Times New Roman" w:hAnsi="Times New Roman" w:cs="Times New Roman"/>
+          <w:i/>
+          <w:iCs/>
+          <w:color w:val="000000" w:themeColor="text1"/>
+        </w:rPr>
+      </w:pPr>
+      <w:r>
+        <w:rPr>
+          <w:rFonts w:ascii="Times New Roman" w:hAnsi="Times New Roman" w:cs="Times New Roman"/>
+          <w:i/>
+          <w:iCs/>
+          <w:noProof/>
+          <w:color w:val="000000" w:themeColor="text1"/>
+        </w:rPr>
+        <w:lastRenderedPageBreak/>
+        <w:drawing>
+          <wp:inline distT="0" distB="0" distL="0" distR="0" wp14:anchorId="729B4A7B" wp14:editId="71A9B22C">
+            <wp:extent cx="5943600" cy="2640330"/>
+            <wp:effectExtent l="0" t="0" r="0" b="7620"/>
+            <wp:docPr id="8" name="Picture 8"/>
+            <wp:cNvGraphicFramePr>
+              <a:graphicFrameLocks xmlns:a="http://schemas.openxmlformats.org/drawingml/2006/main" noChangeAspect="1"/>
+            </wp:cNvGraphicFramePr>
+            <a:graphic xmlns:a="http://schemas.openxmlformats.org/drawingml/2006/main">
+              <a:graphicData uri="http://schemas.openxmlformats.org/drawingml/2006/picture">
+                <pic:pic xmlns:pic="http://schemas.openxmlformats.org/drawingml/2006/picture">
+                  <pic:nvPicPr>
+                    <pic:cNvPr id="8" name="Picture 8"/>
+                    <pic:cNvPicPr/>
+                  </pic:nvPicPr>
+                  <pic:blipFill>
+                    <a:blip r:embed="rId27">
+                      <a:extLst>
+                        <a:ext uri="{28A0092B-C50C-407E-A947-70E740481C1C}">
+                          <a14:useLocalDpi xmlns:a14="http://schemas.microsoft.com/office/drawing/2010/main" val="0"/>
+                        </a:ext>
+                      </a:extLst>
+                    </a:blip>
+                    <a:stretch>
+                      <a:fillRect/>
+                    </a:stretch>
+                  </pic:blipFill>
+                  <pic:spPr>
+                    <a:xfrm>
+                      <a:off x="0" y="0"/>
+                      <a:ext cx="5943600" cy="2640330"/>
+                    </a:xfrm>
+                    <a:prstGeom prst="rect">
+                      <a:avLst/>
+                    </a:prstGeom>
+                  </pic:spPr>
+                </pic:pic>
+              </a:graphicData>
+            </a:graphic>
+          </wp:inline>
+        </w:drawing>
+      </w:r>
+    </w:p>
+    <w:p>
+      <w:pPr>
+        <w:pStyle w:val="Nomal-"/>
+        <w:numPr>
+          <w:ilvl w:val="0"/>
+          <w:numId w:val="0"/>
+        </w:numPr>
+        <w:ind w:left="717" w:hanging="360"/>
+        <w:jc w:val="center"/>
+        <w:rPr>
+          <w:rFonts w:ascii="Times New Roman" w:hAnsi="Times New Roman" w:cs="Times New Roman"/>
+          <w:i/>
+          <w:iCs/>
+          <w:color w:val="000000" w:themeColor="text1"/>
+        </w:rPr>
+      </w:pPr>
+      <w:r>
+        <w:rPr>
+          <w:rFonts w:ascii="Times New Roman" w:hAnsi="Times New Roman" w:cs="Times New Roman"/>
+          <w:i/>
+          <w:iCs/>
+          <w:color w:val="000000" w:themeColor="text1"/>
+        </w:rPr>
+        <w:t>Hình. Giao diện thông báo trường bắt buộc</w:t>
+      </w:r>
+    </w:p>
+    <w:p>
+      <w:pPr>
+        <w:pStyle w:val="Nomal-"/>
+        <w:numPr>
+          <w:ilvl w:val="0"/>
+          <w:numId w:val="0"/>
+        </w:numPr>
+        <w:ind w:left="717" w:hanging="360"/>
+        <w:jc w:val="center"/>
+        <w:rPr>
+          <w:rFonts w:ascii="Times New Roman" w:hAnsi="Times New Roman" w:cs="Times New Roman"/>
+          <w:i/>
+          <w:iCs/>
+          <w:color w:val="000000" w:themeColor="text1"/>
+        </w:rPr>
+      </w:pPr>
+      <w:r>
+        <w:rPr>
+          <w:rFonts w:ascii="Times New Roman" w:hAnsi="Times New Roman" w:cs="Times New Roman"/>
+          <w:i/>
+          <w:iCs/>
+          <w:noProof/>
+          <w:color w:val="000000" w:themeColor="text1"/>
+        </w:rPr>
+        <w:drawing>
+          <wp:inline distT="0" distB="0" distL="0" distR="0" wp14:anchorId="13C177A7" wp14:editId="42E87082">
+            <wp:extent cx="5943600" cy="2734310"/>
+            <wp:effectExtent l="0" t="0" r="0" b="8890"/>
+            <wp:docPr id="9" name="Picture 9"/>
+            <wp:cNvGraphicFramePr>
+              <a:graphicFrameLocks xmlns:a="http://schemas.openxmlformats.org/drawingml/2006/main" noChangeAspect="1"/>
+            </wp:cNvGraphicFramePr>
+            <a:graphic xmlns:a="http://schemas.openxmlformats.org/drawingml/2006/main">
+              <a:graphicData uri="http://schemas.openxmlformats.org/drawingml/2006/picture">
+                <pic:pic xmlns:pic="http://schemas.openxmlformats.org/drawingml/2006/picture">
+                  <pic:nvPicPr>
+                    <pic:cNvPr id="9" name="Picture 9"/>
+                    <pic:cNvPicPr/>
+                  </pic:nvPicPr>
+                  <pic:blipFill>
+                    <a:blip r:embed="rId28">
+                      <a:extLst>
+                        <a:ext uri="{28A0092B-C50C-407E-A947-70E740481C1C}">
+                          <a14:useLocalDpi xmlns:a14="http://schemas.microsoft.com/office/drawing/2010/main" val="0"/>
+                        </a:ext>
+                      </a:extLst>
+                    </a:blip>
+                    <a:stretch>
+                      <a:fillRect/>
+                    </a:stretch>
+                  </pic:blipFill>
+                  <pic:spPr>
+                    <a:xfrm>
+                      <a:off x="0" y="0"/>
+                      <a:ext cx="5943600" cy="2734310"/>
+                    </a:xfrm>
+                    <a:prstGeom prst="rect">
+                      <a:avLst/>
+                    </a:prstGeom>
+                  </pic:spPr>
+                </pic:pic>
+              </a:graphicData>
+            </a:graphic>
+          </wp:inline>
+        </w:drawing>
+      </w:r>
+    </w:p>
+    <w:p>
+      <w:pPr>
+        <w:pStyle w:val="Nomal-"/>
+        <w:numPr>
+          <w:ilvl w:val="0"/>
+          <w:numId w:val="0"/>
+        </w:numPr>
+        <w:ind w:left="717" w:hanging="360"/>
+        <w:jc w:val="center"/>
+        <w:rPr>
+          <w:rFonts w:ascii="Times New Roman" w:hAnsi="Times New Roman" w:cs="Times New Roman"/>
+          <w:i/>
+          <w:iCs/>
+          <w:color w:val="000000" w:themeColor="text1"/>
+        </w:rPr>
+      </w:pPr>
+      <w:r>
+        <w:rPr>
+          <w:rFonts w:ascii="Times New Roman" w:hAnsi="Times New Roman" w:cs="Times New Roman"/>
+          <w:i/>
+          <w:iCs/>
+          <w:color w:val="000000" w:themeColor="text1"/>
+        </w:rPr>
+        <w:t>Hình. Giao diện thông báo lỗi đăng nhập sai</w:t>
+      </w:r>
+    </w:p>
+    <w:p>
+      <w:pPr>
+        <w:pStyle w:val="Nomal-"/>
+        <w:numPr>
+          <w:ilvl w:val="0"/>
+          <w:numId w:val="0"/>
+        </w:numPr>
+        <w:ind w:left="717" w:hanging="360"/>
+        <w:rPr>
+          <w:rFonts w:ascii="Times New Roman" w:hAnsi="Times New Roman" w:cs="Times New Roman"/>
+          <w:b/>
+          <w:bCs/>
+          <w:color w:val="000000" w:themeColor="text1"/>
+        </w:rPr>
+      </w:pPr>
+      <w:r>
+        <w:rPr>
+          <w:rFonts w:ascii="Times New Roman" w:hAnsi="Times New Roman" w:cs="Times New Roman"/>
+          <w:b/>
+          <w:bCs/>
+          <w:color w:val="000000" w:themeColor="text1"/>
+        </w:rPr>
+        <w:t>3.2.1. Giao diện quản lý hệ thống</w:t>
+      </w:r>
+      <w:r>
+        <w:rPr>
+          <w:rFonts w:ascii="Times New Roman" w:hAnsi="Times New Roman" w:cs="Times New Roman"/>
+          <w:b/>
+          <w:bCs/>
+          <w:color w:val="000000" w:themeColor="text1"/>
+        </w:rPr>
+        <w:t xml:space="preserve"> </w:t>
+      </w:r>
+    </w:p>
+    <w:p>
+      <w:pPr>
+        <w:pStyle w:val="Nomal-"/>
+        <w:numPr>
+          <w:ilvl w:val="0"/>
+          <w:numId w:val="0"/>
+        </w:numPr>
+        <w:ind w:left="717" w:hanging="360"/>
+        <w:rPr>
+          <w:rFonts w:ascii="Times New Roman" w:hAnsi="Times New Roman" w:cs="Times New Roman"/>
+          <w:color w:val="000000" w:themeColor="text1"/>
+        </w:rPr>
+      </w:pPr>
+      <w:r>
+        <w:rPr>
+          <w:rFonts w:ascii="Times New Roman" w:hAnsi="Times New Roman" w:cs="Times New Roman"/>
+          <w:color w:val="000000" w:themeColor="text1"/>
+        </w:rPr>
+        <w:t>Mẫu một trang quản lý cho tương tự các trang còn lại.</w:t>
+      </w:r>
+    </w:p>
+    <w:p>
+      <w:pPr>
+        <w:pStyle w:val="Nomal-"/>
+        <w:numPr>
+          <w:ilvl w:val="0"/>
+          <w:numId w:val="0"/>
+        </w:numPr>
+        <w:ind w:left="717" w:hanging="360"/>
+        <w:jc w:val="center"/>
+        <w:rPr>
+          <w:rFonts w:ascii="Times New Roman" w:hAnsi="Times New Roman" w:cs="Times New Roman"/>
+          <w:i/>
+          <w:iCs/>
+          <w:color w:val="000000" w:themeColor="text1"/>
+        </w:rPr>
+      </w:pPr>
+      <w:r>
+        <w:rPr>
+          <w:rFonts w:ascii="Times New Roman" w:hAnsi="Times New Roman" w:cs="Times New Roman"/>
+          <w:i/>
+          <w:iCs/>
+          <w:noProof/>
+          <w:color w:val="000000" w:themeColor="text1"/>
+        </w:rPr>
+        <w:lastRenderedPageBreak/>
+        <w:drawing>
+          <wp:inline distT="0" distB="0" distL="0" distR="0" wp14:anchorId="14DA8CEB" wp14:editId="112FAA62">
+            <wp:extent cx="5943600" cy="2668270"/>
+            <wp:effectExtent l="0" t="0" r="0" b="0"/>
+            <wp:docPr id="10" name="Picture 10"/>
+            <wp:cNvGraphicFramePr>
+              <a:graphicFrameLocks xmlns:a="http://schemas.openxmlformats.org/drawingml/2006/main" noChangeAspect="1"/>
+            </wp:cNvGraphicFramePr>
+            <a:graphic xmlns:a="http://schemas.openxmlformats.org/drawingml/2006/main">
+              <a:graphicData uri="http://schemas.openxmlformats.org/drawingml/2006/picture">
+                <pic:pic xmlns:pic="http://schemas.openxmlformats.org/drawingml/2006/picture">
+                  <pic:nvPicPr>
+                    <pic:cNvPr id="10" name="Picture 10"/>
+                    <pic:cNvPicPr/>
+                  </pic:nvPicPr>
+                  <pic:blipFill>
+                    <a:blip r:embed="rId29">
+                      <a:extLst>
+                        <a:ext uri="{28A0092B-C50C-407E-A947-70E740481C1C}">
+                          <a14:useLocalDpi xmlns:a14="http://schemas.microsoft.com/office/drawing/2010/main" val="0"/>
+                        </a:ext>
+                      </a:extLst>
+                    </a:blip>
+                    <a:stretch>
+                      <a:fillRect/>
+                    </a:stretch>
+                  </pic:blipFill>
+                  <pic:spPr>
+                    <a:xfrm>
+                      <a:off x="0" y="0"/>
+                      <a:ext cx="5943600" cy="2668270"/>
+                    </a:xfrm>
+                    <a:prstGeom prst="rect">
+                      <a:avLst/>
+                    </a:prstGeom>
+                  </pic:spPr>
+                </pic:pic>
+              </a:graphicData>
+            </a:graphic>
+          </wp:inline>
+        </w:drawing>
+      </w:r>
+    </w:p>
+    <w:p>
+      <w:pPr>
+        <w:pStyle w:val="Nomal-"/>
+        <w:numPr>
+          <w:ilvl w:val="0"/>
+          <w:numId w:val="0"/>
+        </w:numPr>
+        <w:ind w:left="717" w:hanging="360"/>
+        <w:jc w:val="center"/>
+        <w:rPr>
+          <w:rFonts w:ascii="Times New Roman" w:hAnsi="Times New Roman" w:cs="Times New Roman"/>
+          <w:i/>
+          <w:iCs/>
+          <w:color w:val="000000" w:themeColor="text1"/>
+        </w:rPr>
+      </w:pPr>
+      <w:r>
+        <w:rPr>
+          <w:rFonts w:ascii="Times New Roman" w:hAnsi="Times New Roman" w:cs="Times New Roman"/>
+          <w:i/>
+          <w:iCs/>
+          <w:color w:val="000000" w:themeColor="text1"/>
+        </w:rPr>
+        <w:t>Hình. Giao diện hiển thị danh sách quản lý</w:t>
+      </w:r>
+    </w:p>
+    <w:p>
+      <w:pPr>
+        <w:pStyle w:val="Nomal-"/>
+        <w:numPr>
+          <w:ilvl w:val="0"/>
+          <w:numId w:val="0"/>
+        </w:numPr>
+        <w:ind w:left="717" w:hanging="360"/>
+        <w:jc w:val="center"/>
+        <w:rPr>
+          <w:rFonts w:ascii="Times New Roman" w:hAnsi="Times New Roman" w:cs="Times New Roman"/>
+          <w:i/>
+          <w:iCs/>
+          <w:color w:val="000000" w:themeColor="text1"/>
+        </w:rPr>
+      </w:pPr>
+      <w:r>
+        <w:rPr>
+          <w:rFonts w:ascii="Times New Roman" w:hAnsi="Times New Roman" w:cs="Times New Roman"/>
+          <w:i/>
+          <w:iCs/>
+          <w:noProof/>
+          <w:color w:val="000000" w:themeColor="text1"/>
+        </w:rPr>
+        <w:drawing>
+          <wp:inline distT="0" distB="0" distL="0" distR="0" wp14:anchorId="570B2223" wp14:editId="751C8D68">
+            <wp:extent cx="5943600" cy="2689860"/>
+            <wp:effectExtent l="0" t="0" r="0" b="0"/>
+            <wp:docPr id="11" name="Picture 11"/>
+            <wp:cNvGraphicFramePr>
+              <a:graphicFrameLocks xmlns:a="http://schemas.openxmlformats.org/drawingml/2006/main" noChangeAspect="1"/>
+            </wp:cNvGraphicFramePr>
+            <a:graphic xmlns:a="http://schemas.openxmlformats.org/drawingml/2006/main">
+              <a:graphicData uri="http://schemas.openxmlformats.org/drawingml/2006/picture">
+                <pic:pic xmlns:pic="http://schemas.openxmlformats.org/drawingml/2006/picture">
+                  <pic:nvPicPr>
+                    <pic:cNvPr id="11" name="Picture 11"/>
+                    <pic:cNvPicPr/>
+                  </pic:nvPicPr>
+                  <pic:blipFill>
+                    <a:blip r:embed="rId30">
+                      <a:extLst>
+                        <a:ext uri="{28A0092B-C50C-407E-A947-70E740481C1C}">
+                          <a14:useLocalDpi xmlns:a14="http://schemas.microsoft.com/office/drawing/2010/main" val="0"/>
+                        </a:ext>
+                      </a:extLst>
+                    </a:blip>
+                    <a:stretch>
+                      <a:fillRect/>
+                    </a:stretch>
+                  </pic:blipFill>
+                  <pic:spPr>
+                    <a:xfrm>
+                      <a:off x="0" y="0"/>
+                      <a:ext cx="5943600" cy="2689860"/>
+                    </a:xfrm>
+                    <a:prstGeom prst="rect">
+                      <a:avLst/>
+                    </a:prstGeom>
+                  </pic:spPr>
+                </pic:pic>
+              </a:graphicData>
+            </a:graphic>
+          </wp:inline>
+        </w:drawing>
+      </w:r>
+    </w:p>
+    <w:p>
+      <w:pPr>
+        <w:pStyle w:val="Nomal-"/>
+        <w:numPr>
+          <w:ilvl w:val="0"/>
+          <w:numId w:val="0"/>
+        </w:numPr>
+        <w:ind w:left="717" w:hanging="360"/>
+        <w:jc w:val="center"/>
+        <w:rPr>
+          <w:rFonts w:ascii="Times New Roman" w:hAnsi="Times New Roman" w:cs="Times New Roman"/>
+          <w:i/>
+          <w:iCs/>
+          <w:color w:val="000000" w:themeColor="text1"/>
+        </w:rPr>
+      </w:pPr>
+      <w:r>
+        <w:rPr>
+          <w:rFonts w:ascii="Times New Roman" w:hAnsi="Times New Roman" w:cs="Times New Roman"/>
+          <w:i/>
+          <w:iCs/>
+          <w:color w:val="000000" w:themeColor="text1"/>
+        </w:rPr>
+        <w:t>Hình. Giao diện tạo mới thông tin quản lý</w:t>
+      </w:r>
+    </w:p>
+    <w:p>
+      <w:pPr>
+        <w:pStyle w:val="Nomal-"/>
+        <w:numPr>
+          <w:ilvl w:val="0"/>
+          <w:numId w:val="0"/>
+        </w:numPr>
+        <w:ind w:left="717" w:hanging="360"/>
+        <w:jc w:val="center"/>
+        <w:rPr>
+          <w:rFonts w:ascii="Times New Roman" w:hAnsi="Times New Roman" w:cs="Times New Roman"/>
+          <w:i/>
+          <w:iCs/>
+          <w:color w:val="000000" w:themeColor="text1"/>
+        </w:rPr>
+      </w:pPr>
+      <w:r>
+        <w:rPr>
+          <w:rFonts w:ascii="Times New Roman" w:hAnsi="Times New Roman" w:cs="Times New Roman"/>
+          <w:i/>
+          <w:iCs/>
+          <w:noProof/>
+          <w:color w:val="000000" w:themeColor="text1"/>
+        </w:rPr>
+        <w:lastRenderedPageBreak/>
+        <w:drawing>
+          <wp:inline distT="0" distB="0" distL="0" distR="0" wp14:anchorId="78D36BF4" wp14:editId="3A5B94D4">
+            <wp:extent cx="5943600" cy="2693035"/>
+            <wp:effectExtent l="0" t="0" r="0" b="0"/>
+            <wp:docPr id="13" name="Picture 13"/>
+            <wp:cNvGraphicFramePr>
+              <a:graphicFrameLocks xmlns:a="http://schemas.openxmlformats.org/drawingml/2006/main" noChangeAspect="1"/>
+            </wp:cNvGraphicFramePr>
+            <a:graphic xmlns:a="http://schemas.openxmlformats.org/drawingml/2006/main">
+              <a:graphicData uri="http://schemas.openxmlformats.org/drawingml/2006/picture">
+                <pic:pic xmlns:pic="http://schemas.openxmlformats.org/drawingml/2006/picture">
+                  <pic:nvPicPr>
+                    <pic:cNvPr id="13" name="Picture 13"/>
+                    <pic:cNvPicPr/>
+                  </pic:nvPicPr>
+                  <pic:blipFill>
+                    <a:blip r:embed="rId31">
+                      <a:extLst>
+                        <a:ext uri="{28A0092B-C50C-407E-A947-70E740481C1C}">
+                          <a14:useLocalDpi xmlns:a14="http://schemas.microsoft.com/office/drawing/2010/main" val="0"/>
+                        </a:ext>
+                      </a:extLst>
+                    </a:blip>
+                    <a:stretch>
+                      <a:fillRect/>
+                    </a:stretch>
+                  </pic:blipFill>
+                  <pic:spPr>
+                    <a:xfrm>
+                      <a:off x="0" y="0"/>
+                      <a:ext cx="5943600" cy="2693035"/>
+                    </a:xfrm>
+                    <a:prstGeom prst="rect">
+                      <a:avLst/>
+                    </a:prstGeom>
+                  </pic:spPr>
+                </pic:pic>
+              </a:graphicData>
+            </a:graphic>
+          </wp:inline>
+        </w:drawing>
+      </w:r>
+    </w:p>
+    <w:p>
+      <w:pPr>
+        <w:pStyle w:val="Nomal-"/>
+        <w:numPr>
+          <w:ilvl w:val="0"/>
+          <w:numId w:val="0"/>
+        </w:numPr>
+        <w:ind w:left="717" w:hanging="360"/>
+        <w:jc w:val="center"/>
+        <w:rPr>
+          <w:rFonts w:ascii="Times New Roman" w:hAnsi="Times New Roman" w:cs="Times New Roman"/>
+          <w:i/>
+          <w:iCs/>
+          <w:color w:val="000000" w:themeColor="text1"/>
+        </w:rPr>
+      </w:pPr>
+      <w:r>
+        <w:rPr>
+          <w:rFonts w:ascii="Times New Roman" w:hAnsi="Times New Roman" w:cs="Times New Roman"/>
+          <w:i/>
+          <w:iCs/>
+          <w:color w:val="000000" w:themeColor="text1"/>
+        </w:rPr>
+        <w:t>Hình. Giao diện thông báo trường bắt buộc khi tạo</w:t>
+      </w:r>
+    </w:p>
+    <w:p>
+      <w:pPr>
+        <w:pStyle w:val="Nomal-"/>
+        <w:numPr>
+          <w:ilvl w:val="0"/>
+          <w:numId w:val="0"/>
+        </w:numPr>
+        <w:ind w:left="717" w:hanging="360"/>
+        <w:jc w:val="center"/>
+        <w:rPr>
+          <w:rFonts w:ascii="Times New Roman" w:hAnsi="Times New Roman" w:cs="Times New Roman"/>
+          <w:i/>
+          <w:iCs/>
+          <w:color w:val="000000" w:themeColor="text1"/>
+        </w:rPr>
+      </w:pPr>
+      <w:r>
+        <w:rPr>
+          <w:rFonts w:ascii="Times New Roman" w:hAnsi="Times New Roman" w:cs="Times New Roman"/>
+          <w:i/>
+          <w:iCs/>
+          <w:noProof/>
+          <w:color w:val="000000" w:themeColor="text1"/>
+        </w:rPr>
+        <w:drawing>
+          <wp:inline distT="0" distB="0" distL="0" distR="0" wp14:anchorId="2968C682" wp14:editId="5C896CD9">
+            <wp:extent cx="5943600" cy="2677160"/>
+            <wp:effectExtent l="0" t="0" r="0" b="8890"/>
+            <wp:docPr id="14" name="Picture 14"/>
+            <wp:cNvGraphicFramePr>
+              <a:graphicFrameLocks xmlns:a="http://schemas.openxmlformats.org/drawingml/2006/main" noChangeAspect="1"/>
+            </wp:cNvGraphicFramePr>
+            <a:graphic xmlns:a="http://schemas.openxmlformats.org/drawingml/2006/main">
+              <a:graphicData uri="http://schemas.openxmlformats.org/drawingml/2006/picture">
+                <pic:pic xmlns:pic="http://schemas.openxmlformats.org/drawingml/2006/picture">
+                  <pic:nvPicPr>
+                    <pic:cNvPr id="14" name="Picture 14"/>
+                    <pic:cNvPicPr/>
+                  </pic:nvPicPr>
+                  <pic:blipFill>
+                    <a:blip r:embed="rId32">
+                      <a:extLst>
+                        <a:ext uri="{28A0092B-C50C-407E-A947-70E740481C1C}">
+                          <a14:useLocalDpi xmlns:a14="http://schemas.microsoft.com/office/drawing/2010/main" val="0"/>
+                        </a:ext>
+                      </a:extLst>
+                    </a:blip>
+                    <a:stretch>
+                      <a:fillRect/>
+                    </a:stretch>
+                  </pic:blipFill>
+                  <pic:spPr>
+                    <a:xfrm>
+                      <a:off x="0" y="0"/>
+                      <a:ext cx="5943600" cy="2677160"/>
+                    </a:xfrm>
+                    <a:prstGeom prst="rect">
+                      <a:avLst/>
+                    </a:prstGeom>
+                  </pic:spPr>
+                </pic:pic>
+              </a:graphicData>
+            </a:graphic>
+          </wp:inline>
+        </w:drawing>
+      </w:r>
+    </w:p>
+    <w:p>
+      <w:pPr>
+        <w:pStyle w:val="Nomal-"/>
+        <w:numPr>
+          <w:ilvl w:val="0"/>
+          <w:numId w:val="0"/>
+        </w:numPr>
+        <w:ind w:left="717" w:hanging="360"/>
+        <w:jc w:val="center"/>
+        <w:rPr>
+          <w:rFonts w:ascii="Times New Roman" w:hAnsi="Times New Roman" w:cs="Times New Roman"/>
+          <w:i/>
+          <w:iCs/>
+          <w:color w:val="000000" w:themeColor="text1"/>
+        </w:rPr>
+      </w:pPr>
+      <w:r>
+        <w:rPr>
+          <w:rFonts w:ascii="Times New Roman" w:hAnsi="Times New Roman" w:cs="Times New Roman"/>
+          <w:i/>
+          <w:iCs/>
+          <w:color w:val="000000" w:themeColor="text1"/>
+        </w:rPr>
+        <w:t>Hình. Giao diện thông báo lỗi trường đã tồn tại trong danh sách</w:t>
+      </w:r>
+    </w:p>
+    <w:p>
+      <w:pPr>
+        <w:pStyle w:val="Nomal-"/>
+        <w:numPr>
+          <w:ilvl w:val="0"/>
+          <w:numId w:val="0"/>
+        </w:numPr>
+        <w:ind w:left="717" w:hanging="360"/>
+        <w:jc w:val="center"/>
+        <w:rPr>
+          <w:rFonts w:ascii="Times New Roman" w:hAnsi="Times New Roman" w:cs="Times New Roman"/>
+          <w:i/>
+          <w:iCs/>
+          <w:color w:val="000000" w:themeColor="text1"/>
+        </w:rPr>
+      </w:pPr>
+      <w:r>
+        <w:rPr>
+          <w:rFonts w:ascii="Times New Roman" w:hAnsi="Times New Roman" w:cs="Times New Roman"/>
+          <w:i/>
+          <w:iCs/>
+          <w:noProof/>
+          <w:color w:val="000000" w:themeColor="text1"/>
+        </w:rPr>
+        <w:lastRenderedPageBreak/>
+        <w:drawing>
+          <wp:inline distT="0" distB="0" distL="0" distR="0" wp14:anchorId="111F9BF4" wp14:editId="22738587">
+            <wp:extent cx="5943600" cy="2684145"/>
+            <wp:effectExtent l="0" t="0" r="0" b="1905"/>
+            <wp:docPr id="15" name="Picture 15"/>
+            <wp:cNvGraphicFramePr>
+              <a:graphicFrameLocks xmlns:a="http://schemas.openxmlformats.org/drawingml/2006/main" noChangeAspect="1"/>
+            </wp:cNvGraphicFramePr>
+            <a:graphic xmlns:a="http://schemas.openxmlformats.org/drawingml/2006/main">
+              <a:graphicData uri="http://schemas.openxmlformats.org/drawingml/2006/picture">
+                <pic:pic xmlns:pic="http://schemas.openxmlformats.org/drawingml/2006/picture">
+                  <pic:nvPicPr>
+                    <pic:cNvPr id="15" name="Picture 15"/>
+                    <pic:cNvPicPr/>
+                  </pic:nvPicPr>
+                  <pic:blipFill>
+                    <a:blip r:embed="rId33">
+                      <a:extLst>
+                        <a:ext uri="{28A0092B-C50C-407E-A947-70E740481C1C}">
+                          <a14:useLocalDpi xmlns:a14="http://schemas.microsoft.com/office/drawing/2010/main" val="0"/>
+                        </a:ext>
+                      </a:extLst>
+                    </a:blip>
+                    <a:stretch>
+                      <a:fillRect/>
+                    </a:stretch>
+                  </pic:blipFill>
+                  <pic:spPr>
+                    <a:xfrm>
+                      <a:off x="0" y="0"/>
+                      <a:ext cx="5943600" cy="2684145"/>
+                    </a:xfrm>
+                    <a:prstGeom prst="rect">
+                      <a:avLst/>
+                    </a:prstGeom>
+                  </pic:spPr>
+                </pic:pic>
+              </a:graphicData>
+            </a:graphic>
+          </wp:inline>
+        </w:drawing>
+      </w:r>
+    </w:p>
+    <w:p>
+      <w:pPr>
+        <w:pStyle w:val="Nomal-"/>
+        <w:numPr>
+          <w:ilvl w:val="0"/>
+          <w:numId w:val="0"/>
+        </w:numPr>
+        <w:ind w:left="717" w:hanging="360"/>
+        <w:jc w:val="center"/>
+        <w:rPr>
+          <w:rFonts w:ascii="Times New Roman" w:hAnsi="Times New Roman" w:cs="Times New Roman"/>
+          <w:i/>
+          <w:iCs/>
+          <w:color w:val="000000" w:themeColor="text1"/>
+        </w:rPr>
+      </w:pPr>
+      <w:r>
+        <w:rPr>
+          <w:rFonts w:ascii="Times New Roman" w:hAnsi="Times New Roman" w:cs="Times New Roman"/>
+          <w:i/>
+          <w:iCs/>
+          <w:color w:val="000000" w:themeColor="text1"/>
+        </w:rPr>
+        <w:t>Hình. Giao diện hành động chức năng sửa và xóa</w:t>
+      </w:r>
+    </w:p>
+    <w:p>
+      <w:pPr>
+        <w:pStyle w:val="Nomal-"/>
+        <w:numPr>
+          <w:ilvl w:val="0"/>
+          <w:numId w:val="0"/>
+        </w:numPr>
+        <w:ind w:left="717" w:hanging="360"/>
+        <w:jc w:val="center"/>
+        <w:rPr>
+          <w:rFonts w:ascii="Times New Roman" w:hAnsi="Times New Roman" w:cs="Times New Roman"/>
+          <w:i/>
+          <w:iCs/>
+          <w:color w:val="000000" w:themeColor="text1"/>
+        </w:rPr>
+      </w:pPr>
+      <w:r>
+        <w:rPr>
+          <w:rFonts w:ascii="Times New Roman" w:hAnsi="Times New Roman" w:cs="Times New Roman"/>
+          <w:i/>
+          <w:iCs/>
+          <w:noProof/>
+          <w:color w:val="000000" w:themeColor="text1"/>
+        </w:rPr>
+        <w:drawing>
+          <wp:inline distT="0" distB="0" distL="0" distR="0" wp14:anchorId="401A94DB" wp14:editId="3FCAA6F0">
+            <wp:extent cx="5943600" cy="2670810"/>
+            <wp:effectExtent l="0" t="0" r="0" b="0"/>
+            <wp:docPr id="23" name="Picture 23"/>
+            <wp:cNvGraphicFramePr>
+              <a:graphicFrameLocks xmlns:a="http://schemas.openxmlformats.org/drawingml/2006/main" noChangeAspect="1"/>
+            </wp:cNvGraphicFramePr>
+            <a:graphic xmlns:a="http://schemas.openxmlformats.org/drawingml/2006/main">
+              <a:graphicData uri="http://schemas.openxmlformats.org/drawingml/2006/picture">
+                <pic:pic xmlns:pic="http://schemas.openxmlformats.org/drawingml/2006/picture">
+                  <pic:nvPicPr>
+                    <pic:cNvPr id="23" name="Picture 23"/>
+                    <pic:cNvPicPr/>
+                  </pic:nvPicPr>
+                  <pic:blipFill>
+                    <a:blip r:embed="rId34">
+                      <a:extLst>
+                        <a:ext uri="{28A0092B-C50C-407E-A947-70E740481C1C}">
+                          <a14:useLocalDpi xmlns:a14="http://schemas.microsoft.com/office/drawing/2010/main" val="0"/>
+                        </a:ext>
+                      </a:extLst>
+                    </a:blip>
+                    <a:stretch>
+                      <a:fillRect/>
+                    </a:stretch>
+                  </pic:blipFill>
+                  <pic:spPr>
+                    <a:xfrm>
+                      <a:off x="0" y="0"/>
+                      <a:ext cx="5943600" cy="2670810"/>
+                    </a:xfrm>
+                    <a:prstGeom prst="rect">
+                      <a:avLst/>
+                    </a:prstGeom>
+                  </pic:spPr>
+                </pic:pic>
+              </a:graphicData>
+            </a:graphic>
+          </wp:inline>
+        </w:drawing>
+      </w:r>
+    </w:p>
+    <w:p>
+      <w:pPr>
+        <w:pStyle w:val="Nomal-"/>
+        <w:numPr>
+          <w:ilvl w:val="0"/>
+          <w:numId w:val="0"/>
+        </w:numPr>
+        <w:ind w:left="717" w:hanging="360"/>
+        <w:jc w:val="center"/>
+        <w:rPr>
+          <w:rFonts w:ascii="Times New Roman" w:hAnsi="Times New Roman" w:cs="Times New Roman"/>
+          <w:i/>
+          <w:iCs/>
+          <w:color w:val="000000" w:themeColor="text1"/>
+        </w:rPr>
+      </w:pPr>
+      <w:r>
+        <w:rPr>
+          <w:rFonts w:ascii="Times New Roman" w:hAnsi="Times New Roman" w:cs="Times New Roman"/>
+          <w:i/>
+          <w:iCs/>
+          <w:color w:val="000000" w:themeColor="text1"/>
+        </w:rPr>
+        <w:t>Hình. Giao diện tìm kiếm trường tên</w:t>
+      </w:r>
+    </w:p>
+    <w:p>
+      <w:pPr>
+        <w:pStyle w:val="Nomal-"/>
+        <w:numPr>
+          <w:ilvl w:val="0"/>
+          <w:numId w:val="0"/>
+        </w:numPr>
+        <w:ind w:left="717" w:hanging="360"/>
+        <w:jc w:val="center"/>
+        <w:rPr>
+          <w:rFonts w:ascii="Times New Roman" w:hAnsi="Times New Roman" w:cs="Times New Roman"/>
+          <w:i/>
+          <w:iCs/>
+          <w:color w:val="000000" w:themeColor="text1"/>
+        </w:rPr>
+      </w:pPr>
     </w:p>
     <w:p>
       <w:pPr>
@@ -23603,7 +23405,7 @@
           <w:rFonts w:cs="Times New Roman"/>
         </w:rPr>
       </w:pPr>
-      <w:bookmarkStart w:id="39" w:name="_Toc110460636"/>
+      <w:bookmarkStart w:id="40" w:name="_Toc110460636"/>
       <w:r>
         <w:rPr>
           <w:rFonts w:cs="Times New Roman"/>
@@ -23611,7 +23413,7 @@
         <w:lastRenderedPageBreak/>
         <w:t>KẾT QUẢ</w:t>
       </w:r>
-      <w:bookmarkEnd w:id="39"/>
+      <w:bookmarkEnd w:id="40"/>
       <w:r>
         <w:rPr>
           <w:rFonts w:cs="Times New Roman"/>
@@ -23623,21 +23425,21 @@
       <w:pPr>
         <w:pStyle w:val="Heading2"/>
       </w:pPr>
-      <w:bookmarkStart w:id="40" w:name="_Toc110460637"/>
+      <w:bookmarkStart w:id="41" w:name="_Toc110460637"/>
       <w:r>
         <w:t>Mục 4.1…</w:t>
       </w:r>
-      <w:bookmarkEnd w:id="40"/>
+      <w:bookmarkEnd w:id="41"/>
     </w:p>
     <w:p>
       <w:pPr>
         <w:pStyle w:val="Heading2"/>
       </w:pPr>
-      <w:bookmarkStart w:id="41" w:name="_Toc110460638"/>
+      <w:bookmarkStart w:id="42" w:name="_Toc110460638"/>
       <w:r>
         <w:t>Mục 4.2…</w:t>
       </w:r>
-      <w:bookmarkEnd w:id="41"/>
+      <w:bookmarkEnd w:id="42"/>
     </w:p>
     <w:p/>
     <w:p>
@@ -23686,8 +23488,8 @@
         <w:pStyle w:val="Caption"/>
         <w:jc w:val="left"/>
       </w:pPr>
-      <w:bookmarkStart w:id="42" w:name="_Ref53916001"/>
-      <w:bookmarkStart w:id="43" w:name="_Toc74235471"/>
+      <w:bookmarkStart w:id="43" w:name="_Ref53916001"/>
+      <w:bookmarkStart w:id="44" w:name="_Toc74235471"/>
       <w:r>
         <w:t xml:space="preserve">Bảng </w:t>
       </w:r>
@@ -23710,11 +23512,11 @@
           <w:t>1</w:t>
         </w:r>
       </w:fldSimple>
-      <w:bookmarkEnd w:id="42"/>
+      <w:bookmarkEnd w:id="43"/>
       <w:r>
         <w:t xml:space="preserve"> Kiến trúc</w:t>
       </w:r>
-      <w:bookmarkEnd w:id="43"/>
+      <w:bookmarkEnd w:id="44"/>
       <w:r>
         <w:t xml:space="preserve"> </w:t>
       </w:r>
@@ -23995,8 +23797,8 @@
       <w:pPr>
         <w:pStyle w:val="Caption"/>
       </w:pPr>
-      <w:bookmarkStart w:id="44" w:name="_Ref53916295"/>
-      <w:bookmarkStart w:id="45" w:name="_Toc98336121"/>
+      <w:bookmarkStart w:id="45" w:name="_Ref53916295"/>
+      <w:bookmarkStart w:id="46" w:name="_Toc98336121"/>
       <w:r>
         <w:t xml:space="preserve">Hình </w:t>
       </w:r>
@@ -24019,11 +23821,11 @@
           <w:t>1</w:t>
         </w:r>
       </w:fldSimple>
-      <w:bookmarkEnd w:id="44"/>
+      <w:bookmarkEnd w:id="45"/>
       <w:r>
         <w:t xml:space="preserve"> Kiến trúc của mô hình</w:t>
       </w:r>
-      <w:bookmarkEnd w:id="45"/>
+      <w:bookmarkEnd w:id="46"/>
     </w:p>
     <w:bookmarkEnd w:id="2"/>
     <w:bookmarkEnd w:id="3"/>
@@ -24033,7 +23835,7 @@
       <w:r>
         <w:br w:type="page"/>
       </w:r>
-      <w:bookmarkStart w:id="46" w:name="_Toc342760222"/>
+      <w:bookmarkStart w:id="47" w:name="_Toc342760222"/>
     </w:p>
     <w:p>
       <w:pPr>
@@ -24042,7 +23844,7 @@
           <w:rFonts w:cs="Times New Roman"/>
         </w:rPr>
       </w:pPr>
-      <w:bookmarkStart w:id="47" w:name="_Toc110460639"/>
+      <w:bookmarkStart w:id="48" w:name="_Toc110460639"/>
       <w:r>
         <w:rPr>
           <w:rFonts w:cs="Times New Roman"/>
@@ -24050,17 +23852,17 @@
         <w:lastRenderedPageBreak/>
         <w:t>KẾT LUẬN VÀ HƯỚNG PHÁT TRIỂN</w:t>
       </w:r>
-      <w:bookmarkEnd w:id="47"/>
-    </w:p>
-    <w:p>
-      <w:bookmarkStart w:id="48" w:name="OLE_LINK15"/>
-      <w:bookmarkStart w:id="49" w:name="OLE_LINK16"/>
+      <w:bookmarkEnd w:id="48"/>
+    </w:p>
+    <w:p>
+      <w:bookmarkStart w:id="49" w:name="OLE_LINK15"/>
+      <w:bookmarkStart w:id="50" w:name="OLE_LINK16"/>
       <w:r>
         <w:t>Đề tài đã thực hiện được …</w:t>
       </w:r>
     </w:p>
-    <w:bookmarkEnd w:id="48"/>
     <w:bookmarkEnd w:id="49"/>
+    <w:bookmarkEnd w:id="50"/>
     <w:p>
       <w:pPr>
         <w:spacing w:before="0" w:line="240" w:lineRule="auto"/>
@@ -24085,7 +23887,7 @@
           <w:rFonts w:cs="Times New Roman"/>
         </w:rPr>
       </w:pPr>
-      <w:bookmarkStart w:id="50" w:name="_Toc110460640"/>
+      <w:bookmarkStart w:id="51" w:name="_Toc110460640"/>
       <w:r>
         <w:rPr>
           <w:rFonts w:cs="Times New Roman"/>
@@ -24093,8 +23895,8 @@
         <w:lastRenderedPageBreak/>
         <w:t>TÀI LIỆU THAM KHẢO</w:t>
       </w:r>
-      <w:bookmarkEnd w:id="46"/>
-      <w:bookmarkEnd w:id="50"/>
+      <w:bookmarkEnd w:id="47"/>
+      <w:bookmarkEnd w:id="51"/>
     </w:p>
     <w:p>
       <w:pPr>
@@ -24183,7 +23985,7 @@
           <w:rFonts w:cs="Times New Roman"/>
         </w:rPr>
       </w:pPr>
-      <w:bookmarkStart w:id="51" w:name="_Toc110460641"/>
+      <w:bookmarkStart w:id="52" w:name="_Toc110460641"/>
       <w:r>
         <w:rPr>
           <w:rFonts w:cs="Times New Roman"/>
@@ -24191,7 +23993,7 @@
         <w:lastRenderedPageBreak/>
         <w:t>PHỤ LỤC</w:t>
       </w:r>
-      <w:bookmarkEnd w:id="51"/>
+      <w:bookmarkEnd w:id="52"/>
     </w:p>
     <w:p>
       <w:pPr>
@@ -24215,7 +24017,7 @@
 </file>
 
 <file path=word/endnotes.xml><?xml version="1.0" encoding="utf-8"?>
-<w:endnotes xmlns:wpc="http://schemas.microsoft.com/office/word/2010/wordprocessingCanvas" xmlns:cx="http://schemas.microsoft.com/office/drawing/2014/chartex" xmlns:cx1="http://schemas.microsoft.com/office/drawing/2015/9/8/chartex" xmlns:cx2="http://schemas.microsoft.com/office/drawing/2015/10/21/chartex" xmlns:cx3="http://schemas.microsoft.com/office/drawing/2016/5/9/chartex" xmlns:cx4="http://schemas.microsoft.com/office/drawing/2016/5/10/chartex" xmlns:cx5="http://schemas.microsoft.com/office/drawing/2016/5/11/chartex" xmlns:cx6="http://schemas.microsoft.com/office/drawing/2016/5/12/chartex" xmlns:cx7="http://schemas.microsoft.com/office/drawing/2016/5/13/chartex" xmlns:cx8="http://schemas.microsoft.com/office/drawing/2016/5/14/chartex" xmlns:mc="http://schemas.openxmlformats.org/markup-compatibility/2006" xmlns:aink="http://schemas.microsoft.com/office/drawing/2016/ink" xmlns:am3d="http://schemas.microsoft.com/office/drawing/2017/model3d" xmlns:o="urn:schemas-microsoft-com:office:office" xmlns:oel="http://schemas.microsoft.com/office/2019/extlst" xmlns:r="http://schemas.openxmlformats.org/officeDocument/2006/relationships" xmlns:m="http://schemas.openxmlformats.org/officeDocument/2006/math" xmlns:v="urn:schemas-microsoft-com:vml" xmlns:wp14="http://schemas.microsoft.com/office/word/2010/wordprocessingDrawing" xmlns:wp="http://schemas.openxmlformats.org/drawingml/2006/wordprocessingDrawing" xmlns:w10="urn:schemas-microsoft-com:office:word" xmlns:w="http://schemas.openxmlformats.org/wordprocessingml/2006/main" xmlns:w14="http://schemas.microsoft.com/office/word/2010/wordml" xmlns:w15="http://schemas.microsoft.com/office/word/2012/wordml" xmlns:w16cex="http://schemas.microsoft.com/office/word/2018/wordml/cex" xmlns:w16cid="http://schemas.microsoft.com/office/word/2016/wordml/cid" xmlns:w16="http://schemas.microsoft.com/office/word/2018/wordml" xmlns:w16sdtdh="http://schemas.microsoft.com/office/word/2020/wordml/sdtdatahash" xmlns:w16se="http://schemas.microsoft.com/office/word/2015/wordml/symex" xmlns:wpg="http://schemas.microsoft.com/office/word/2010/wordprocessingGroup" xmlns:wpi="http://schemas.microsoft.com/office/word/2010/wordprocessingInk" xmlns:wne="http://schemas.microsoft.com/office/word/2006/wordml" xmlns:wps="http://schemas.microsoft.com/office/word/2010/wordprocessingShape" mc:Ignorable="w14 w15 w16se w16cid w16 w16cex w16sdtdh wp14">
+<w:endnotes xmlns:wpc="http://schemas.microsoft.com/office/word/2010/wordprocessingCanvas" xmlns:cx="http://schemas.microsoft.com/office/drawing/2014/chartex" xmlns:cx1="http://schemas.microsoft.com/office/drawing/2015/9/8/chartex" xmlns:cx2="http://schemas.microsoft.com/office/drawing/2015/10/21/chartex" xmlns:cx3="http://schemas.microsoft.com/office/drawing/2016/5/9/chartex" xmlns:cx4="http://schemas.microsoft.com/office/drawing/2016/5/10/chartex" xmlns:cx5="http://schemas.microsoft.com/office/drawing/2016/5/11/chartex" xmlns:cx6="http://schemas.microsoft.com/office/drawing/2016/5/12/chartex" xmlns:cx7="http://schemas.microsoft.com/office/drawing/2016/5/13/chartex" xmlns:cx8="http://schemas.microsoft.com/office/drawing/2016/5/14/chartex" xmlns:mc="http://schemas.openxmlformats.org/markup-compatibility/2006" xmlns:aink="http://schemas.microsoft.com/office/drawing/2016/ink" xmlns:am3d="http://schemas.microsoft.com/office/drawing/2017/model3d" xmlns:o="urn:schemas-microsoft-com:office:office" xmlns:r="http://schemas.openxmlformats.org/officeDocument/2006/relationships" xmlns:m="http://schemas.openxmlformats.org/officeDocument/2006/math" xmlns:v="urn:schemas-microsoft-com:vml" xmlns:wp14="http://schemas.microsoft.com/office/word/2010/wordprocessingDrawing" xmlns:wp="http://schemas.openxmlformats.org/drawingml/2006/wordprocessingDrawing" xmlns:w10="urn:schemas-microsoft-com:office:word" xmlns:w="http://schemas.openxmlformats.org/wordprocessingml/2006/main" xmlns:w14="http://schemas.microsoft.com/office/word/2010/wordml" xmlns:w15="http://schemas.microsoft.com/office/word/2012/wordml" xmlns:w16cid="http://schemas.microsoft.com/office/word/2016/wordml/cid" xmlns:w16se="http://schemas.microsoft.com/office/word/2015/wordml/symex" xmlns:wpg="http://schemas.microsoft.com/office/word/2010/wordprocessingGroup" xmlns:wpi="http://schemas.microsoft.com/office/word/2010/wordprocessingInk" xmlns:wne="http://schemas.microsoft.com/office/word/2006/wordml" xmlns:wps="http://schemas.microsoft.com/office/word/2010/wordprocessingShape" mc:Ignorable="w14 w15 w16se w16cid wp14">
   <w:endnote w:type="separator" w:id="-1">
     <w:p>
       <w:pPr>
@@ -24240,7 +24042,7 @@
 </file>
 
 <file path=word/footnotes.xml><?xml version="1.0" encoding="utf-8"?>
-<w:footnotes xmlns:wpc="http://schemas.microsoft.com/office/word/2010/wordprocessingCanvas" xmlns:cx="http://schemas.microsoft.com/office/drawing/2014/chartex" xmlns:cx1="http://schemas.microsoft.com/office/drawing/2015/9/8/chartex" xmlns:cx2="http://schemas.microsoft.com/office/drawing/2015/10/21/chartex" xmlns:cx3="http://schemas.microsoft.com/office/drawing/2016/5/9/chartex" xmlns:cx4="http://schemas.microsoft.com/office/drawing/2016/5/10/chartex" xmlns:cx5="http://schemas.microsoft.com/office/drawing/2016/5/11/chartex" xmlns:cx6="http://schemas.microsoft.com/office/drawing/2016/5/12/chartex" xmlns:cx7="http://schemas.microsoft.com/office/drawing/2016/5/13/chartex" xmlns:cx8="http://schemas.microsoft.com/office/drawing/2016/5/14/chartex" xmlns:mc="http://schemas.openxmlformats.org/markup-compatibility/2006" xmlns:aink="http://schemas.microsoft.com/office/drawing/2016/ink" xmlns:am3d="http://schemas.microsoft.com/office/drawing/2017/model3d" xmlns:o="urn:schemas-microsoft-com:office:office" xmlns:oel="http://schemas.microsoft.com/office/2019/extlst" xmlns:r="http://schemas.openxmlformats.org/officeDocument/2006/relationships" xmlns:m="http://schemas.openxmlformats.org/officeDocument/2006/math" xmlns:v="urn:schemas-microsoft-com:vml" xmlns:wp14="http://schemas.microsoft.com/office/word/2010/wordprocessingDrawing" xmlns:wp="http://schemas.openxmlformats.org/drawingml/2006/wordprocessingDrawing" xmlns:w10="urn:schemas-microsoft-com:office:word" xmlns:w="http://schemas.openxmlformats.org/wordprocessingml/2006/main" xmlns:w14="http://schemas.microsoft.com/office/word/2010/wordml" xmlns:w15="http://schemas.microsoft.com/office/word/2012/wordml" xmlns:w16cex="http://schemas.microsoft.com/office/word/2018/wordml/cex" xmlns:w16cid="http://schemas.microsoft.com/office/word/2016/wordml/cid" xmlns:w16="http://schemas.microsoft.com/office/word/2018/wordml" xmlns:w16sdtdh="http://schemas.microsoft.com/office/word/2020/wordml/sdtdatahash" xmlns:w16se="http://schemas.microsoft.com/office/word/2015/wordml/symex" xmlns:wpg="http://schemas.microsoft.com/office/word/2010/wordprocessingGroup" xmlns:wpi="http://schemas.microsoft.com/office/word/2010/wordprocessingInk" xmlns:wne="http://schemas.microsoft.com/office/word/2006/wordml" xmlns:wps="http://schemas.microsoft.com/office/word/2010/wordprocessingShape" mc:Ignorable="w14 w15 w16se w16cid w16 w16cex w16sdtdh wp14">
+<w:footnotes xmlns:wpc="http://schemas.microsoft.com/office/word/2010/wordprocessingCanvas" xmlns:cx="http://schemas.microsoft.com/office/drawing/2014/chartex" xmlns:cx1="http://schemas.microsoft.com/office/drawing/2015/9/8/chartex" xmlns:cx2="http://schemas.microsoft.com/office/drawing/2015/10/21/chartex" xmlns:cx3="http://schemas.microsoft.com/office/drawing/2016/5/9/chartex" xmlns:cx4="http://schemas.microsoft.com/office/drawing/2016/5/10/chartex" xmlns:cx5="http://schemas.microsoft.com/office/drawing/2016/5/11/chartex" xmlns:cx6="http://schemas.microsoft.com/office/drawing/2016/5/12/chartex" xmlns:cx7="http://schemas.microsoft.com/office/drawing/2016/5/13/chartex" xmlns:cx8="http://schemas.microsoft.com/office/drawing/2016/5/14/chartex" xmlns:mc="http://schemas.openxmlformats.org/markup-compatibility/2006" xmlns:aink="http://schemas.microsoft.com/office/drawing/2016/ink" xmlns:am3d="http://schemas.microsoft.com/office/drawing/2017/model3d" xmlns:o="urn:schemas-microsoft-com:office:office" xmlns:r="http://schemas.openxmlformats.org/officeDocument/2006/relationships" xmlns:m="http://schemas.openxmlformats.org/officeDocument/2006/math" xmlns:v="urn:schemas-microsoft-com:vml" xmlns:wp14="http://schemas.microsoft.com/office/word/2010/wordprocessingDrawing" xmlns:wp="http://schemas.openxmlformats.org/drawingml/2006/wordprocessingDrawing" xmlns:w10="urn:schemas-microsoft-com:office:word" xmlns:w="http://schemas.openxmlformats.org/wordprocessingml/2006/main" xmlns:w14="http://schemas.microsoft.com/office/word/2010/wordml" xmlns:w15="http://schemas.microsoft.com/office/word/2012/wordml" xmlns:w16cid="http://schemas.microsoft.com/office/word/2016/wordml/cid" xmlns:w16se="http://schemas.microsoft.com/office/word/2015/wordml/symex" xmlns:wpg="http://schemas.microsoft.com/office/word/2010/wordprocessingGroup" xmlns:wpi="http://schemas.microsoft.com/office/word/2010/wordprocessingInk" xmlns:wne="http://schemas.microsoft.com/office/word/2006/wordml" xmlns:wps="http://schemas.microsoft.com/office/word/2010/wordprocessingShape" mc:Ignorable="w14 w15 w16se w16cid wp14">
   <w:footnote w:type="separator" w:id="-1">
     <w:p>
       <w:pPr>
@@ -24265,7 +24067,7 @@
 </file>
 
 <file path=word/numbering.xml><?xml version="1.0" encoding="utf-8"?>
-<w:numbering xmlns:wpc="http://schemas.microsoft.com/office/word/2010/wordprocessingCanvas" xmlns:cx="http://schemas.microsoft.com/office/drawing/2014/chartex" xmlns:cx1="http://schemas.microsoft.com/office/drawing/2015/9/8/chartex" xmlns:cx2="http://schemas.microsoft.com/office/drawing/2015/10/21/chartex" xmlns:cx3="http://schemas.microsoft.com/office/drawing/2016/5/9/chartex" xmlns:cx4="http://schemas.microsoft.com/office/drawing/2016/5/10/chartex" xmlns:cx5="http://schemas.microsoft.com/office/drawing/2016/5/11/chartex" xmlns:cx6="http://schemas.microsoft.com/office/drawing/2016/5/12/chartex" xmlns:cx7="http://schemas.microsoft.com/office/drawing/2016/5/13/chartex" xmlns:cx8="http://schemas.microsoft.com/office/drawing/2016/5/14/chartex" xmlns:mc="http://schemas.openxmlformats.org/markup-compatibility/2006" xmlns:aink="http://schemas.microsoft.com/office/drawing/2016/ink" xmlns:am3d="http://schemas.microsoft.com/office/drawing/2017/model3d" xmlns:o="urn:schemas-microsoft-com:office:office" xmlns:oel="http://schemas.microsoft.com/office/2019/extlst" xmlns:r="http://schemas.openxmlformats.org/officeDocument/2006/relationships" xmlns:m="http://schemas.openxmlformats.org/officeDocument/2006/math" xmlns:v="urn:schemas-microsoft-com:vml" xmlns:wp14="http://schemas.microsoft.com/office/word/2010/wordprocessingDrawing" xmlns:wp="http://schemas.openxmlformats.org/drawingml/2006/wordprocessingDrawing" xmlns:w10="urn:schemas-microsoft-com:office:word" xmlns:w="http://schemas.openxmlformats.org/wordprocessingml/2006/main" xmlns:w14="http://schemas.microsoft.com/office/word/2010/wordml" xmlns:w15="http://schemas.microsoft.com/office/word/2012/wordml" xmlns:w16cex="http://schemas.microsoft.com/office/word/2018/wordml/cex" xmlns:w16cid="http://schemas.microsoft.com/office/word/2016/wordml/cid" xmlns:w16="http://schemas.microsoft.com/office/word/2018/wordml" xmlns:w16sdtdh="http://schemas.microsoft.com/office/word/2020/wordml/sdtdatahash" xmlns:w16se="http://schemas.microsoft.com/office/word/2015/wordml/symex" xmlns:wpg="http://schemas.microsoft.com/office/word/2010/wordprocessingGroup" xmlns:wpi="http://schemas.microsoft.com/office/word/2010/wordprocessingInk" xmlns:wne="http://schemas.microsoft.com/office/word/2006/wordml" xmlns:wps="http://schemas.microsoft.com/office/word/2010/wordprocessingShape" mc:Ignorable="w14 w15 w16se w16cid w16 w16cex w16sdtdh wp14">
+<w:numbering xmlns:wpc="http://schemas.microsoft.com/office/word/2010/wordprocessingCanvas" xmlns:cx="http://schemas.microsoft.com/office/drawing/2014/chartex" xmlns:cx1="http://schemas.microsoft.com/office/drawing/2015/9/8/chartex" xmlns:cx2="http://schemas.microsoft.com/office/drawing/2015/10/21/chartex" xmlns:cx3="http://schemas.microsoft.com/office/drawing/2016/5/9/chartex" xmlns:cx4="http://schemas.microsoft.com/office/drawing/2016/5/10/chartex" xmlns:cx5="http://schemas.microsoft.com/office/drawing/2016/5/11/chartex" xmlns:cx6="http://schemas.microsoft.com/office/drawing/2016/5/12/chartex" xmlns:cx7="http://schemas.microsoft.com/office/drawing/2016/5/13/chartex" xmlns:cx8="http://schemas.microsoft.com/office/drawing/2016/5/14/chartex" xmlns:mc="http://schemas.openxmlformats.org/markup-compatibility/2006" xmlns:aink="http://schemas.microsoft.com/office/drawing/2016/ink" xmlns:am3d="http://schemas.microsoft.com/office/drawing/2017/model3d" xmlns:o="urn:schemas-microsoft-com:office:office" xmlns:r="http://schemas.openxmlformats.org/officeDocument/2006/relationships" xmlns:m="http://schemas.openxmlformats.org/officeDocument/2006/math" xmlns:v="urn:schemas-microsoft-com:vml" xmlns:wp14="http://schemas.microsoft.com/office/word/2010/wordprocessingDrawing" xmlns:wp="http://schemas.openxmlformats.org/drawingml/2006/wordprocessingDrawing" xmlns:w10="urn:schemas-microsoft-com:office:word" xmlns:w="http://schemas.openxmlformats.org/wordprocessingml/2006/main" xmlns:w14="http://schemas.microsoft.com/office/word/2010/wordml" xmlns:w15="http://schemas.microsoft.com/office/word/2012/wordml" xmlns:w16cid="http://schemas.microsoft.com/office/word/2016/wordml/cid" xmlns:w16se="http://schemas.microsoft.com/office/word/2015/wordml/symex" xmlns:wpg="http://schemas.microsoft.com/office/word/2010/wordprocessingGroup" xmlns:wpi="http://schemas.microsoft.com/office/word/2010/wordprocessingInk" xmlns:wne="http://schemas.microsoft.com/office/word/2006/wordml" xmlns:wps="http://schemas.microsoft.com/office/word/2010/wordprocessingShape" mc:Ignorable="w14 w15 w16se w16cid wp14">
   <w:abstractNum w:abstractNumId="0" w15:restartNumberingAfterBreak="0">
     <w:nsid w:val="010544AB"/>
     <w:multiLevelType w:val="multilevel"/>
@@ -26872,7 +26674,7 @@
       </w:pPr>
     </w:lvl>
   </w:abstractNum>
-  <w:num w:numId="1" w16cid:durableId="89664530">
+  <w:num w:numId="1">
     <w:abstractNumId w:val="12"/>
     <w:lvlOverride w:ilvl="0">
       <w:startOverride w:val="1"/>
@@ -26902,49 +26704,49 @@
       <w:startOverride w:val="1"/>
     </w:lvlOverride>
   </w:num>
-  <w:num w:numId="2" w16cid:durableId="359358494">
+  <w:num w:numId="2">
     <w:abstractNumId w:val="5"/>
   </w:num>
-  <w:num w:numId="3" w16cid:durableId="2051563965">
+  <w:num w:numId="3">
     <w:abstractNumId w:val="6"/>
   </w:num>
-  <w:num w:numId="4" w16cid:durableId="1452170350">
+  <w:num w:numId="4">
     <w:abstractNumId w:val="1"/>
   </w:num>
-  <w:num w:numId="5" w16cid:durableId="656033593">
+  <w:num w:numId="5">
     <w:abstractNumId w:val="9"/>
   </w:num>
-  <w:num w:numId="6" w16cid:durableId="98723034">
+  <w:num w:numId="6">
     <w:abstractNumId w:val="17"/>
   </w:num>
-  <w:num w:numId="7" w16cid:durableId="1754158711">
+  <w:num w:numId="7">
     <w:abstractNumId w:val="10"/>
   </w:num>
-  <w:num w:numId="8" w16cid:durableId="297762081">
+  <w:num w:numId="8">
     <w:abstractNumId w:val="8"/>
   </w:num>
-  <w:num w:numId="9" w16cid:durableId="1847013518">
+  <w:num w:numId="9">
     <w:abstractNumId w:val="19"/>
   </w:num>
-  <w:num w:numId="10" w16cid:durableId="1780444050">
+  <w:num w:numId="10">
     <w:abstractNumId w:val="5"/>
   </w:num>
-  <w:num w:numId="11" w16cid:durableId="748769338">
+  <w:num w:numId="11">
     <w:abstractNumId w:val="5"/>
   </w:num>
-  <w:num w:numId="12" w16cid:durableId="329600239">
+  <w:num w:numId="12">
     <w:abstractNumId w:val="5"/>
   </w:num>
-  <w:num w:numId="13" w16cid:durableId="1268973831">
+  <w:num w:numId="13">
     <w:abstractNumId w:val="5"/>
   </w:num>
-  <w:num w:numId="14" w16cid:durableId="1870408877">
+  <w:num w:numId="14">
     <w:abstractNumId w:val="5"/>
   </w:num>
-  <w:num w:numId="15" w16cid:durableId="1410155672">
+  <w:num w:numId="15">
     <w:abstractNumId w:val="5"/>
   </w:num>
-  <w:num w:numId="16" w16cid:durableId="1705012605">
+  <w:num w:numId="16">
     <w:abstractNumId w:val="12"/>
     <w:lvlOverride w:ilvl="0">
       <w:startOverride w:val="2"/>
@@ -26953,7 +26755,7 @@
       <w:startOverride w:val="1"/>
     </w:lvlOverride>
   </w:num>
-  <w:num w:numId="17" w16cid:durableId="643589028">
+  <w:num w:numId="17">
     <w:abstractNumId w:val="12"/>
     <w:lvlOverride w:ilvl="0">
       <w:startOverride w:val="2"/>
@@ -26962,13 +26764,13 @@
       <w:startOverride w:val="1"/>
     </w:lvlOverride>
   </w:num>
-  <w:num w:numId="18" w16cid:durableId="1430547115">
+  <w:num w:numId="18">
     <w:abstractNumId w:val="4"/>
   </w:num>
-  <w:num w:numId="19" w16cid:durableId="1005130926">
+  <w:num w:numId="19">
     <w:abstractNumId w:val="2"/>
   </w:num>
-  <w:num w:numId="20" w16cid:durableId="1163545209">
+  <w:num w:numId="20">
     <w:abstractNumId w:val="12"/>
     <w:lvlOverride w:ilvl="0">
       <w:startOverride w:val="2"/>
@@ -26977,13 +26779,13 @@
       <w:startOverride w:val="2"/>
     </w:lvlOverride>
   </w:num>
-  <w:num w:numId="21" w16cid:durableId="1692954625">
+  <w:num w:numId="21">
     <w:abstractNumId w:val="13"/>
   </w:num>
-  <w:num w:numId="22" w16cid:durableId="840001055">
+  <w:num w:numId="22">
     <w:abstractNumId w:val="11"/>
   </w:num>
-  <w:num w:numId="23" w16cid:durableId="1734889492">
+  <w:num w:numId="23">
     <w:abstractNumId w:val="21"/>
     <w:lvlOverride w:ilvl="0">
       <w:lvl w:ilvl="0">
@@ -26993,7 +26795,7 @@
       </w:lvl>
     </w:lvlOverride>
   </w:num>
-  <w:num w:numId="24" w16cid:durableId="65887286">
+  <w:num w:numId="24">
     <w:abstractNumId w:val="18"/>
     <w:lvlOverride w:ilvl="0">
       <w:lvl w:ilvl="0">
@@ -27003,7 +26805,7 @@
       </w:lvl>
     </w:lvlOverride>
   </w:num>
-  <w:num w:numId="25" w16cid:durableId="845903675">
+  <w:num w:numId="25">
     <w:abstractNumId w:val="15"/>
     <w:lvlOverride w:ilvl="0">
       <w:lvl w:ilvl="0">
@@ -27013,7 +26815,7 @@
       </w:lvl>
     </w:lvlOverride>
   </w:num>
-  <w:num w:numId="26" w16cid:durableId="911233424">
+  <w:num w:numId="26">
     <w:abstractNumId w:val="0"/>
     <w:lvlOverride w:ilvl="0">
       <w:lvl w:ilvl="0">
@@ -27023,7 +26825,7 @@
       </w:lvl>
     </w:lvlOverride>
   </w:num>
-  <w:num w:numId="27" w16cid:durableId="441344578">
+  <w:num w:numId="27">
     <w:abstractNumId w:val="7"/>
     <w:lvlOverride w:ilvl="0">
       <w:lvl w:ilvl="0">
@@ -27033,7 +26835,7 @@
       </w:lvl>
     </w:lvlOverride>
   </w:num>
-  <w:num w:numId="28" w16cid:durableId="879434025">
+  <w:num w:numId="28">
     <w:abstractNumId w:val="3"/>
     <w:lvlOverride w:ilvl="0">
       <w:lvl w:ilvl="0">
@@ -27043,7 +26845,7 @@
       </w:lvl>
     </w:lvlOverride>
   </w:num>
-  <w:num w:numId="29" w16cid:durableId="517813585">
+  <w:num w:numId="29">
     <w:abstractNumId w:val="20"/>
     <w:lvlOverride w:ilvl="0">
       <w:lvl w:ilvl="0">
@@ -27053,7 +26855,7 @@
       </w:lvl>
     </w:lvlOverride>
   </w:num>
-  <w:num w:numId="30" w16cid:durableId="139229885">
+  <w:num w:numId="30">
     <w:abstractNumId w:val="16"/>
     <w:lvlOverride w:ilvl="0">
       <w:lvl w:ilvl="0">
@@ -27063,17 +26865,17 @@
       </w:lvl>
     </w:lvlOverride>
   </w:num>
-  <w:num w:numId="31" w16cid:durableId="431585985">
+  <w:num w:numId="31">
     <w:abstractNumId w:val="6"/>
   </w:num>
-  <w:num w:numId="32" w16cid:durableId="860633496">
+  <w:num w:numId="32">
     <w:abstractNumId w:val="14"/>
   </w:num>
 </w:numbering>
 </file>
 
 <file path=word/styles.xml><?xml version="1.0" encoding="utf-8"?>
-<w:styles xmlns:mc="http://schemas.openxmlformats.org/markup-compatibility/2006" xmlns:r="http://schemas.openxmlformats.org/officeDocument/2006/relationships" xmlns:w="http://schemas.openxmlformats.org/wordprocessingml/2006/main" xmlns:w14="http://schemas.microsoft.com/office/word/2010/wordml" xmlns:w15="http://schemas.microsoft.com/office/word/2012/wordml" xmlns:w16cex="http://schemas.microsoft.com/office/word/2018/wordml/cex" xmlns:w16cid="http://schemas.microsoft.com/office/word/2016/wordml/cid" xmlns:w16="http://schemas.microsoft.com/office/word/2018/wordml" xmlns:w16sdtdh="http://schemas.microsoft.com/office/word/2020/wordml/sdtdatahash" xmlns:w16se="http://schemas.microsoft.com/office/word/2015/wordml/symex" mc:Ignorable="w14 w15 w16se w16cid w16 w16cex w16sdtdh">
+<w:styles xmlns:mc="http://schemas.openxmlformats.org/markup-compatibility/2006" xmlns:r="http://schemas.openxmlformats.org/officeDocument/2006/relationships" xmlns:w="http://schemas.openxmlformats.org/wordprocessingml/2006/main" xmlns:w14="http://schemas.microsoft.com/office/word/2010/wordml" xmlns:w15="http://schemas.microsoft.com/office/word/2012/wordml" xmlns:w16cid="http://schemas.microsoft.com/office/word/2016/wordml/cid" xmlns:w16se="http://schemas.microsoft.com/office/word/2015/wordml/symex" mc:Ignorable="w14 w15 w16se w16cid">
   <w:docDefaults>
     <w:rPrDefault>
       <w:rPr>
@@ -27089,7 +26891,7 @@
       </w:pPr>
     </w:pPrDefault>
   </w:docDefaults>
-  <w:latentStyles w:defLockedState="0" w:defUIPriority="99" w:defSemiHidden="0" w:defUnhideWhenUsed="0" w:defQFormat="0" w:count="376">
+  <w:latentStyles w:defLockedState="0" w:defUIPriority="99" w:defSemiHidden="0" w:defUnhideWhenUsed="0" w:defQFormat="0" w:count="375">
     <w:lsdException w:name="Normal" w:uiPriority="0" w:qFormat="1"/>
     <w:lsdException w:name="heading 1" w:uiPriority="9" w:qFormat="1"/>
     <w:lsdException w:name="heading 2" w:semiHidden="1" w:uiPriority="9" w:unhideWhenUsed="1" w:qFormat="1"/>
@@ -27465,12 +27267,11 @@
     <w:lsdException w:name="Smart Hyperlink" w:semiHidden="1" w:unhideWhenUsed="1"/>
     <w:lsdException w:name="Hashtag" w:semiHidden="1" w:unhideWhenUsed="1"/>
     <w:lsdException w:name="Unresolved Mention" w:semiHidden="1" w:unhideWhenUsed="1"/>
-    <w:lsdException w:name="Smart Link" w:semiHidden="1" w:unhideWhenUsed="1"/>
   </w:latentStyles>
   <w:style w:type="paragraph" w:default="1" w:styleId="Normal">
     <w:name w:val="Normal"/>
     <w:qFormat/>
-    <w:rsid w:val="00A11B7C"/>
+    <w:rsid w:val="00122CF3"/>
     <w:pPr>
       <w:spacing w:before="120" w:after="60" w:line="360" w:lineRule="auto"/>
       <w:ind w:firstLine="720"/>
@@ -28538,6 +28339,36 @@
 </w:styles>
 </file>
 
+<file path=word/ink/ink1.xml><?xml version="1.0" encoding="utf-8"?>
+<inkml:ink xmlns:inkml="http://www.w3.org/2003/InkML">
+  <inkml:definitions>
+    <inkml:context xml:id="ctx0">
+      <inkml:inkSource xml:id="inkSrc0">
+        <inkml:traceFormat>
+          <inkml:channel name="X" type="integer" min="-2.14748E9" max="2.14748E9" units="cm"/>
+          <inkml:channel name="Y" type="integer" min="-2.14748E9" max="2.14748E9" units="cm"/>
+        </inkml:traceFormat>
+        <inkml:channelProperties>
+          <inkml:channelProperty channel="X" name="resolution" value="1000" units="1/cm"/>
+          <inkml:channelProperty channel="Y" name="resolution" value="1000" units="1/cm"/>
+        </inkml:channelProperties>
+      </inkml:inkSource>
+      <inkml:timestamp xml:id="ts0" timeString="2022-08-08T08:19:22.530"/>
+    </inkml:context>
+    <inkml:brush xml:id="br0">
+      <inkml:brushProperty name="width" value="0.025" units="cm"/>
+      <inkml:brushProperty name="height" value="0.025" units="cm"/>
+      <inkml:brushProperty name="color" value="#E71224"/>
+      <inkml:brushProperty name="ignorePressure" value="1"/>
+    </inkml:brush>
+  </inkml:definitions>
+  <inkml:trace contextRef="#ctx0" brushRef="#br0">1412 0,'28'2,"0"2,0 0,0 2,-1 1,0 1,22 10,-5-3,398 134,1331 415,-906-343,-672-139,-65-20,64 4,-163-58</inkml:trace>
+  <inkml:trace contextRef="#ctx0" brushRef="#br0" timeOffset="879.071">5093 141,'-75'29,"-587"259,-113 41,-689 276,644-317,758-272,44-13</inkml:trace>
+  <inkml:trace contextRef="#ctx0" brushRef="#br0" timeOffset="1763.113">1 319,'9'6,"9"5,10 6,13 13,11 13,6 8,5 5,0-2,3 0,4-1,-1-4,-6 0,-4-6,-4-5,-8-8,-12-12,-11-10</inkml:trace>
+  <inkml:trace contextRef="#ctx0" brushRef="#br0" timeOffset="2309.585">632 441,'-9'9,"-12"6,-17 12,-12 8,-9 1,-6 6,-8 2,7 3,7-4,9-6,9-7,12-5,10-6</inkml:trace>
+</inkml:ink>
+</file>
+
 <file path=word/theme/theme1.xml><?xml version="1.0" encoding="utf-8"?>
 <a:theme xmlns:a="http://schemas.openxmlformats.org/drawingml/2006/main" name="Office Theme">
   <a:themeElements>
@@ -28838,7 +28669,7 @@
 </file>
 
 <file path=customXml/itemProps1.xml><?xml version="1.0" encoding="utf-8"?>
-<ds:datastoreItem xmlns:ds="http://schemas.openxmlformats.org/officeDocument/2006/customXml" ds:itemID="{A14A9FC6-DA9C-4335-9AC5-E67146447B71}">
+<ds:datastoreItem xmlns:ds="http://schemas.openxmlformats.org/officeDocument/2006/customXml" ds:itemID="{E78F9E26-6543-4EC1-8758-D2DC87019B6F}">
   <ds:schemaRefs>
     <ds:schemaRef ds:uri="http://schemas.openxmlformats.org/officeDocument/2006/bibliography"/>
   </ds:schemaRefs>

</xml_diff>